<commit_message>
Updates to LogReg and Report
</commit_message>
<xml_diff>
--- a/P2/ML-1819-task-107-team-32.docx
+++ b/P2/ML-1819-task-107-team-32.docx
@@ -12,6 +12,8 @@
           <w14:ligatures w14:val="standard"/>
         </w:rPr>
       </w:pPr>
+      <w:bookmarkStart w:id="0" w:name="_Hlk532840925"/>
+      <w:bookmarkEnd w:id="0"/>
       <w:r>
         <w:rPr>
           <w:rFonts w:eastAsia="Times New Roman" w:cs="Times New Roman"/>
@@ -976,6 +978,64 @@
         </w:rPr>
         <w:t>. Interpreting this data is problematic due to the limited information available.</w:t>
       </w:r>
+      <w:r>
+        <w:rPr>
+          <w:rFonts w:cs="Linux Libertine"/>
+          <w:color w:val="000000"/>
+          <w:szCs w:val="18"/>
+        </w:rPr>
+        <w:t xml:space="preserve"> To</w:t>
+      </w:r>
+      <w:r>
+        <w:rPr>
+          <w:rFonts w:cs="Linux Libertine"/>
+          <w:color w:val="000000"/>
+          <w:szCs w:val="18"/>
+        </w:rPr>
+        <w:t xml:space="preserve"> gain further insight about the person behind the Twitter account, </w:t>
+      </w:r>
+      <w:r>
+        <w:rPr>
+          <w:rFonts w:cs="Linux Libertine"/>
+          <w:color w:val="000000"/>
+          <w:szCs w:val="18"/>
+        </w:rPr>
+        <w:t xml:space="preserve">additional textual information provided by the user can be </w:t>
+      </w:r>
+      <w:proofErr w:type="spellStart"/>
+      <w:r>
+        <w:rPr>
+          <w:rFonts w:cs="Linux Libertine"/>
+          <w:color w:val="000000"/>
+          <w:szCs w:val="18"/>
+        </w:rPr>
+        <w:t>analysed</w:t>
+      </w:r>
+      <w:proofErr w:type="spellEnd"/>
+      <w:r>
+        <w:rPr>
+          <w:rFonts w:cs="Linux Libertine"/>
+          <w:color w:val="000000"/>
+          <w:szCs w:val="18"/>
+        </w:rPr>
+        <w:t xml:space="preserve">. </w:t>
+      </w:r>
+      <w:r>
+        <w:rPr>
+          <w:rFonts w:cs="Linux Libertine"/>
+          <w:color w:val="000000"/>
+          <w:szCs w:val="18"/>
+        </w:rPr>
+        <w:t>Textual information appears in the form of the profile bio and the content of their tweets.</w:t>
+      </w:r>
+      <w:r>
+        <w:rPr>
+          <w:rFonts w:cs="Linux Libertine"/>
+          <w:color w:val="000000"/>
+          <w:szCs w:val="18"/>
+        </w:rPr>
+        <w:t xml:space="preserve"> </w:t>
+      </w:r>
     </w:p>
     <w:p>
       <w:pPr>
@@ -1002,7 +1062,33 @@
           <w:color w:val="000000"/>
           <w:szCs w:val="18"/>
         </w:rPr>
-        <w:t xml:space="preserve"> and textual analysis </w:t>
+        <w:t xml:space="preserve"> </w:t>
+      </w:r>
+      <w:r>
+        <w:rPr>
+          <w:rFonts w:cs="Linux Libertine"/>
+          <w:color w:val="000000"/>
+          <w:szCs w:val="18"/>
+        </w:rPr>
+        <w:t xml:space="preserve">to be processed and </w:t>
+      </w:r>
+      <w:proofErr w:type="spellStart"/>
+      <w:r>
+        <w:rPr>
+          <w:rFonts w:cs="Linux Libertine"/>
+          <w:color w:val="000000"/>
+          <w:szCs w:val="18"/>
+        </w:rPr>
+        <w:t>analysed</w:t>
+      </w:r>
+      <w:proofErr w:type="spellEnd"/>
+      <w:r>
+        <w:rPr>
+          <w:rFonts w:cs="Linux Libertine"/>
+          <w:color w:val="000000"/>
+          <w:szCs w:val="18"/>
+        </w:rPr>
+        <w:t xml:space="preserve"> </w:t>
       </w:r>
       <w:r>
         <w:rPr>
@@ -1012,7 +1098,7 @@
         </w:rPr>
         <w:t xml:space="preserve">to indicate the gender of a Twitter user. To evaluate </w:t>
       </w:r>
-      <w:bookmarkStart w:id="0" w:name="_Hlk528544720"/>
+      <w:bookmarkStart w:id="1" w:name="_Hlk528544720"/>
       <w:r>
         <w:rPr>
           <w:rFonts w:cs="Linux Libertine"/>
@@ -1069,35 +1155,33 @@
         </w:rPr>
         <w:t xml:space="preserve">processed and </w:t>
       </w:r>
-      <w:bookmarkStart w:id="1" w:name="_GoBack"/>
+      <w:proofErr w:type="spellStart"/>
+      <w:r>
+        <w:rPr>
+          <w:rFonts w:cs="Linux Libertine"/>
+          <w:color w:val="000000"/>
+          <w:szCs w:val="18"/>
+        </w:rPr>
+        <w:t>analysed</w:t>
+      </w:r>
+      <w:proofErr w:type="spellEnd"/>
+      <w:r>
+        <w:rPr>
+          <w:rFonts w:cs="Linux Libertine"/>
+          <w:color w:val="000000"/>
+          <w:szCs w:val="18"/>
+        </w:rPr>
+        <w:t xml:space="preserve"> using</w:t>
+      </w:r>
+      <w:r>
+        <w:rPr>
+          <w:rFonts w:cs="Linux Libertine"/>
+          <w:color w:val="000000"/>
+          <w:szCs w:val="18"/>
+        </w:rPr>
+        <w:t xml:space="preserve"> logistic regression, and </w:t>
+      </w:r>
       <w:bookmarkEnd w:id="1"/>
-      <w:proofErr w:type="spellStart"/>
-      <w:r>
-        <w:rPr>
-          <w:rFonts w:cs="Linux Libertine"/>
-          <w:color w:val="000000"/>
-          <w:szCs w:val="18"/>
-        </w:rPr>
-        <w:t>analysed</w:t>
-      </w:r>
-      <w:proofErr w:type="spellEnd"/>
-      <w:r>
-        <w:rPr>
-          <w:rFonts w:cs="Linux Libertine"/>
-          <w:color w:val="000000"/>
-          <w:szCs w:val="18"/>
-        </w:rPr>
-        <w:t xml:space="preserve"> using</w:t>
-      </w:r>
-      <w:r>
-        <w:rPr>
-          <w:rFonts w:cs="Linux Libertine"/>
-          <w:color w:val="000000"/>
-          <w:szCs w:val="18"/>
-        </w:rPr>
-        <w:t xml:space="preserve"> logistic regression, and </w:t>
-      </w:r>
-      <w:bookmarkEnd w:id="0"/>
       <w:proofErr w:type="spellStart"/>
       <w:r>
         <w:rPr>
@@ -1901,7 +1985,39 @@
           <w:color w:val="000000"/>
           <w:szCs w:val="18"/>
         </w:rPr>
-        <w:t xml:space="preserve">profile descriptions, we count the number of words, number of hashtags, references to social media, and hyperlinks. </w:t>
+        <w:t xml:space="preserve">profile descriptions, we count the number of words, number of hashtags, </w:t>
+      </w:r>
+      <w:r>
+        <w:rPr>
+          <w:rFonts w:cs="Linux Libertine"/>
+          <w:color w:val="000000"/>
+          <w:szCs w:val="18"/>
+        </w:rPr>
+        <w:t>and links</w:t>
+      </w:r>
+      <w:r>
+        <w:rPr>
+          <w:rFonts w:cs="Linux Libertine"/>
+          <w:color w:val="000000"/>
+          <w:szCs w:val="18"/>
+        </w:rPr>
+        <w:t xml:space="preserve"> to </w:t>
+      </w:r>
+      <w:r>
+        <w:rPr>
+          <w:rFonts w:cs="Linux Libertine"/>
+          <w:color w:val="000000"/>
+          <w:szCs w:val="18"/>
+        </w:rPr>
+        <w:t xml:space="preserve">other </w:t>
+      </w:r>
+      <w:r>
+        <w:rPr>
+          <w:rFonts w:cs="Linux Libertine"/>
+          <w:color w:val="000000"/>
+          <w:szCs w:val="18"/>
+        </w:rPr>
+        <w:t xml:space="preserve">social media. </w:t>
       </w:r>
       <w:r>
         <w:rPr>
@@ -1991,7 +2107,23 @@
           <w:color w:val="000000"/>
           <w:szCs w:val="18"/>
         </w:rPr>
-        <w:t xml:space="preserve">Additionally, the textual content of the user’s profile and a sample tweet was </w:t>
+        <w:t xml:space="preserve">Initial tests were carried out based on the statistical features only. </w:t>
+      </w:r>
+      <w:r>
+        <w:rPr>
+          <w:rFonts w:cs="Linux Libertine"/>
+          <w:color w:val="000000"/>
+          <w:szCs w:val="18"/>
+        </w:rPr>
+        <w:t>After these</w:t>
+      </w:r>
+      <w:r>
+        <w:rPr>
+          <w:rFonts w:cs="Linux Libertine"/>
+          <w:color w:val="000000"/>
+          <w:szCs w:val="18"/>
+        </w:rPr>
+        <w:t xml:space="preserve">, the textual content of the user’s profile and a sample tweet was </w:t>
       </w:r>
       <w:proofErr w:type="spellStart"/>
       <w:r>
@@ -2017,7 +2149,47 @@
           <w:color w:val="000000"/>
           <w:szCs w:val="18"/>
         </w:rPr>
-        <w:t xml:space="preserve">This text was merged and then cleaned. Non-alpha characters and words with less than three characters were removed. </w:t>
+        <w:t>The two text groups</w:t>
+      </w:r>
+      <w:r>
+        <w:rPr>
+          <w:rFonts w:cs="Linux Libertine"/>
+          <w:color w:val="000000"/>
+          <w:szCs w:val="18"/>
+        </w:rPr>
+        <w:t xml:space="preserve"> w</w:t>
+      </w:r>
+      <w:r>
+        <w:rPr>
+          <w:rFonts w:cs="Linux Libertine"/>
+          <w:color w:val="000000"/>
+          <w:szCs w:val="18"/>
+        </w:rPr>
+        <w:t>ere</w:t>
+      </w:r>
+      <w:r>
+        <w:rPr>
+          <w:rFonts w:cs="Linux Libertine"/>
+          <w:color w:val="000000"/>
+          <w:szCs w:val="18"/>
+        </w:rPr>
+        <w:t xml:space="preserve"> merged and then cleaned. Non-alpha characters and words with less than three characters were removed.</w:t>
+      </w:r>
+      <w:r>
+        <w:rPr>
+          <w:rFonts w:cs="Linux Libertine"/>
+          <w:color w:val="000000"/>
+          <w:szCs w:val="18"/>
+        </w:rPr>
+        <w:t xml:space="preserve"> The hashtag symbol was removed but the hashtag word was kept. Meanwhile, mentions of other profiles using the ‘@’ symbol were removed.</w:t>
+      </w:r>
+      <w:r>
+        <w:rPr>
+          <w:rFonts w:cs="Linux Libertine"/>
+          <w:color w:val="000000"/>
+          <w:szCs w:val="18"/>
+        </w:rPr>
+        <w:t xml:space="preserve"> </w:t>
       </w:r>
       <w:proofErr w:type="spellStart"/>
       <w:r>
@@ -2067,7 +2239,23 @@
           <w:color w:val="000000"/>
           <w:szCs w:val="18"/>
         </w:rPr>
-        <w:t>This limited variations of the same word from complicating results</w:t>
+        <w:t xml:space="preserve">This </w:t>
+      </w:r>
+      <w:r>
+        <w:rPr>
+          <w:rFonts w:cs="Linux Libertine"/>
+          <w:color w:val="000000"/>
+          <w:szCs w:val="18"/>
+        </w:rPr>
+        <w:t>prevented</w:t>
+      </w:r>
+      <w:r>
+        <w:rPr>
+          <w:rFonts w:cs="Linux Libertine"/>
+          <w:color w:val="000000"/>
+          <w:szCs w:val="18"/>
+        </w:rPr>
+        <w:t xml:space="preserve"> variations of the same word from complicating results</w:t>
       </w:r>
       <w:r>
         <w:rPr>
@@ -2083,33 +2271,31 @@
           <w:color w:val="000000"/>
           <w:szCs w:val="18"/>
         </w:rPr>
-        <w:t xml:space="preserve"> Bag of Words was used to count the frequency of words used in the text. In this case, we </w:t>
-      </w:r>
-      <w:proofErr w:type="spellStart"/>
-      <w:r>
-        <w:rPr>
-          <w:rFonts w:cs="Linux Libertine"/>
-          <w:color w:val="000000"/>
-          <w:szCs w:val="18"/>
-        </w:rPr>
-        <w:t>analysed</w:t>
-      </w:r>
-      <w:proofErr w:type="spellEnd"/>
-      <w:r>
-        <w:rPr>
-          <w:rFonts w:cs="Linux Libertine"/>
-          <w:color w:val="000000"/>
-          <w:szCs w:val="18"/>
-        </w:rPr>
-        <w:t xml:space="preserve"> the three-thousand most frequent words. Furthermore, words which appeared with frequency of higher than ninety percent were ignored. Similarly, any word which only occurred once was ignored</w:t>
-      </w:r>
-      <w:r>
-        <w:rPr>
-          <w:rFonts w:cs="Linux Libertine"/>
-          <w:color w:val="000000"/>
-          <w:szCs w:val="18"/>
-        </w:rPr>
         <w:t xml:space="preserve"> </w:t>
+      </w:r>
+      <w:r>
+        <w:rPr>
+          <w:rFonts w:cs="Linux Libertine"/>
+          <w:color w:val="000000"/>
+          <w:szCs w:val="18"/>
+        </w:rPr>
+        <w:t>Next, B</w:t>
+      </w:r>
+      <w:r>
+        <w:rPr>
+          <w:rFonts w:cs="Linux Libertine"/>
+          <w:color w:val="000000"/>
+          <w:szCs w:val="18"/>
+        </w:rPr>
+        <w:t xml:space="preserve">ag of Words was used to count the frequency of words used in the text. </w:t>
+      </w:r>
+      <w:r>
+        <w:rPr>
+          <w:rFonts w:cs="Linux Libertine"/>
+          <w:color w:val="000000"/>
+          <w:szCs w:val="18"/>
+        </w:rPr>
+        <w:t xml:space="preserve">Words which appeared with frequency of higher than ninety percent were ignored. Similarly, any word which only occurred once was ignored </w:t>
       </w:r>
       <w:r>
         <w:rPr>
@@ -2175,7 +2361,33 @@
           <w:color w:val="000000"/>
           <w:szCs w:val="18"/>
         </w:rPr>
-        <w:t>.</w:t>
+        <w:t xml:space="preserve">. </w:t>
+      </w:r>
+      <w:r>
+        <w:rPr>
+          <w:rFonts w:cs="Linux Libertine"/>
+          <w:color w:val="000000"/>
+          <w:szCs w:val="18"/>
+        </w:rPr>
+        <w:t xml:space="preserve">In this case, we </w:t>
+      </w:r>
+      <w:proofErr w:type="spellStart"/>
+      <w:r>
+        <w:rPr>
+          <w:rFonts w:cs="Linux Libertine"/>
+          <w:color w:val="000000"/>
+          <w:szCs w:val="18"/>
+        </w:rPr>
+        <w:t>analysed</w:t>
+      </w:r>
+      <w:proofErr w:type="spellEnd"/>
+      <w:r>
+        <w:rPr>
+          <w:rFonts w:cs="Linux Libertine"/>
+          <w:color w:val="000000"/>
+          <w:szCs w:val="18"/>
+        </w:rPr>
+        <w:t xml:space="preserve"> the three-thousand most frequent words. </w:t>
       </w:r>
     </w:p>
     <w:p>
@@ -2326,7 +2538,7 @@
                 <w:sz w:val="20"/>
                 <w:szCs w:val="18"/>
               </w:rPr>
-              <w:t>g</w:t>
+              <w:t>G</w:t>
             </w:r>
             <w:r>
               <w:rPr>
@@ -2393,7 +2605,7 @@
                 <w:sz w:val="20"/>
                 <w:szCs w:val="18"/>
               </w:rPr>
-              <w:t>created</w:t>
+              <w:t>Profile Age</w:t>
             </w:r>
           </w:p>
         </w:tc>
@@ -2442,6 +2654,16 @@
                 <w:szCs w:val="18"/>
               </w:rPr>
             </w:pPr>
+            <w:r>
+              <w:rPr>
+                <w:rFonts w:eastAsia="Times New Roman" w:cs="Linux Libertine"/>
+                <w:color w:val="000000"/>
+                <w:sz w:val="20"/>
+                <w:szCs w:val="18"/>
+              </w:rPr>
+              <w:lastRenderedPageBreak/>
+              <w:t xml:space="preserve">Total </w:t>
+            </w:r>
             <w:proofErr w:type="spellStart"/>
             <w:r>
               <w:rPr>
@@ -2450,7 +2672,7 @@
                 <w:sz w:val="20"/>
                 <w:szCs w:val="18"/>
               </w:rPr>
-              <w:t>fav_number</w:t>
+              <w:t>Favourites</w:t>
             </w:r>
             <w:proofErr w:type="spellEnd"/>
           </w:p>
@@ -2500,7 +2722,6 @@
                 <w:szCs w:val="18"/>
               </w:rPr>
             </w:pPr>
-            <w:proofErr w:type="spellStart"/>
             <w:r>
               <w:rPr>
                 <w:rFonts w:eastAsia="Times New Roman" w:cs="Linux Libertine"/>
@@ -2508,10 +2729,8 @@
                 <w:sz w:val="20"/>
                 <w:szCs w:val="18"/>
               </w:rPr>
-              <w:lastRenderedPageBreak/>
-              <w:t>tweet_count</w:t>
+              <w:t>Total Tweets</w:t>
             </w:r>
-            <w:proofErr w:type="spellEnd"/>
           </w:p>
         </w:tc>
         <w:tc>
@@ -2559,7 +2778,6 @@
                 <w:szCs w:val="18"/>
               </w:rPr>
             </w:pPr>
-            <w:proofErr w:type="spellStart"/>
             <w:r>
               <w:rPr>
                 <w:rFonts w:eastAsia="Times New Roman" w:cs="Linux Libertine"/>
@@ -2567,9 +2785,8 @@
                 <w:sz w:val="20"/>
                 <w:szCs w:val="18"/>
               </w:rPr>
-              <w:t>desc_len</w:t>
+              <w:t>Bio Length</w:t>
             </w:r>
-            <w:proofErr w:type="spellEnd"/>
           </w:p>
         </w:tc>
         <w:tc>
@@ -2617,7 +2834,6 @@
                 <w:szCs w:val="18"/>
               </w:rPr>
             </w:pPr>
-            <w:proofErr w:type="spellStart"/>
             <w:r>
               <w:rPr>
                 <w:rFonts w:eastAsia="Times New Roman" w:cs="Linux Libertine"/>
@@ -2625,9 +2841,8 @@
                 <w:sz w:val="20"/>
                 <w:szCs w:val="18"/>
               </w:rPr>
-              <w:t>desc_hashtags</w:t>
+              <w:t>Hashtags in Bio</w:t>
             </w:r>
-            <w:proofErr w:type="spellEnd"/>
           </w:p>
         </w:tc>
         <w:tc>
@@ -2675,7 +2890,6 @@
                 <w:szCs w:val="18"/>
               </w:rPr>
             </w:pPr>
-            <w:proofErr w:type="spellStart"/>
             <w:r>
               <w:rPr>
                 <w:rFonts w:eastAsia="Times New Roman" w:cs="Linux Libertine"/>
@@ -2683,9 +2897,8 @@
                 <w:sz w:val="20"/>
                 <w:szCs w:val="18"/>
               </w:rPr>
-              <w:t>bio_mention</w:t>
+              <w:t>Social Media in Bio</w:t>
             </w:r>
-            <w:proofErr w:type="spellEnd"/>
           </w:p>
         </w:tc>
         <w:tc>
@@ -2733,7 +2946,6 @@
                 <w:szCs w:val="18"/>
               </w:rPr>
             </w:pPr>
-            <w:proofErr w:type="spellStart"/>
             <w:r>
               <w:rPr>
                 <w:rFonts w:eastAsia="Times New Roman" w:cs="Linux Libertine"/>
@@ -2741,9 +2953,8 @@
                 <w:sz w:val="20"/>
                 <w:szCs w:val="18"/>
               </w:rPr>
-              <w:t>name_len</w:t>
+              <w:t>Name Length</w:t>
             </w:r>
-            <w:proofErr w:type="spellEnd"/>
           </w:p>
         </w:tc>
         <w:tc>
@@ -2791,7 +3002,6 @@
                 <w:szCs w:val="18"/>
               </w:rPr>
             </w:pPr>
-            <w:proofErr w:type="spellStart"/>
             <w:r>
               <w:rPr>
                 <w:rFonts w:eastAsia="Times New Roman" w:cs="Linux Libertine"/>
@@ -2799,9 +3009,8 @@
                 <w:sz w:val="20"/>
                 <w:szCs w:val="18"/>
               </w:rPr>
-              <w:t>default_link_color</w:t>
+              <w:t>Default Color Scheme</w:t>
             </w:r>
-            <w:proofErr w:type="spellEnd"/>
           </w:p>
         </w:tc>
         <w:tc>
@@ -2849,7 +3058,6 @@
                 <w:szCs w:val="18"/>
               </w:rPr>
             </w:pPr>
-            <w:proofErr w:type="spellStart"/>
             <w:r>
               <w:rPr>
                 <w:rFonts w:eastAsia="Times New Roman" w:cs="Linux Libertine"/>
@@ -2857,9 +3065,8 @@
                 <w:sz w:val="20"/>
                 <w:szCs w:val="18"/>
               </w:rPr>
-              <w:t>tweet_len</w:t>
+              <w:t>Tweet Length</w:t>
             </w:r>
-            <w:proofErr w:type="spellEnd"/>
           </w:p>
         </w:tc>
         <w:tc>
@@ -2907,7 +3114,6 @@
                 <w:szCs w:val="18"/>
               </w:rPr>
             </w:pPr>
-            <w:proofErr w:type="spellStart"/>
             <w:r>
               <w:rPr>
                 <w:rFonts w:eastAsia="Times New Roman" w:cs="Linux Libertine"/>
@@ -2915,9 +3121,8 @@
                 <w:sz w:val="20"/>
                 <w:szCs w:val="18"/>
               </w:rPr>
-              <w:t>num_tagged</w:t>
+              <w:t>Mentions in Tweet</w:t>
             </w:r>
-            <w:proofErr w:type="spellEnd"/>
           </w:p>
         </w:tc>
         <w:tc>
@@ -2965,7 +3170,6 @@
                 <w:szCs w:val="18"/>
               </w:rPr>
             </w:pPr>
-            <w:proofErr w:type="spellStart"/>
             <w:r>
               <w:rPr>
                 <w:rFonts w:eastAsia="Times New Roman" w:cs="Linux Libertine"/>
@@ -2973,9 +3177,8 @@
                 <w:sz w:val="20"/>
                 <w:szCs w:val="18"/>
               </w:rPr>
-              <w:t>tweet_hashtag</w:t>
+              <w:t>Hashtags in Tweet</w:t>
             </w:r>
-            <w:proofErr w:type="spellEnd"/>
           </w:p>
         </w:tc>
         <w:tc>
@@ -3006,64 +3209,6 @@
           </w:p>
         </w:tc>
       </w:tr>
-      <w:tr>
-        <w:tc>
-          <w:tcPr>
-            <w:tcW w:w="1951" w:type="dxa"/>
-          </w:tcPr>
-          <w:p>
-            <w:pPr>
-              <w:spacing w:line="240" w:lineRule="auto"/>
-              <w:ind w:firstLine="0"/>
-              <w:jc w:val="center"/>
-              <w:rPr>
-                <w:rFonts w:eastAsia="Times New Roman" w:cs="Linux Libertine"/>
-                <w:color w:val="000000"/>
-                <w:sz w:val="20"/>
-                <w:szCs w:val="18"/>
-              </w:rPr>
-            </w:pPr>
-            <w:proofErr w:type="spellStart"/>
-            <w:r>
-              <w:rPr>
-                <w:rFonts w:eastAsia="Times New Roman" w:cs="Linux Libertine"/>
-                <w:color w:val="000000"/>
-                <w:sz w:val="20"/>
-                <w:szCs w:val="18"/>
-              </w:rPr>
-              <w:t>tweet_link</w:t>
-            </w:r>
-            <w:proofErr w:type="spellEnd"/>
-          </w:p>
-        </w:tc>
-        <w:tc>
-          <w:tcPr>
-            <w:tcW w:w="3065" w:type="dxa"/>
-          </w:tcPr>
-          <w:p>
-            <w:pPr>
-              <w:spacing w:line="240" w:lineRule="auto"/>
-              <w:ind w:firstLine="0"/>
-              <w:jc w:val="center"/>
-              <w:rPr>
-                <w:rFonts w:eastAsia="Times New Roman" w:cs="Linux Libertine"/>
-                <w:color w:val="000000"/>
-                <w:sz w:val="20"/>
-                <w:szCs w:val="18"/>
-              </w:rPr>
-            </w:pPr>
-            <w:r>
-              <w:rPr>
-                <w:rFonts w:eastAsia="Times New Roman" w:cs="Linux Libertine"/>
-                <w:color w:val="000000"/>
-                <w:sz w:val="20"/>
-                <w:szCs w:val="18"/>
-              </w:rPr>
-              <w:t>Whether a link was given in the sample tweet</w:t>
-            </w:r>
-          </w:p>
-        </w:tc>
-      </w:tr>
     </w:tbl>
     <w:p>
       <w:pPr>
@@ -3120,7 +3265,47 @@
           <w:color w:val="000000"/>
           <w:szCs w:val="18"/>
         </w:rPr>
-        <w:t xml:space="preserve">Since our prediction is binary, we chose Logistic Regression as the baseline model.  Multiple parameters were tweaked to get an optimal prediction. We tested combinations of C - the inverse of regularization strength, penalty, and polynomial features. </w:t>
+        <w:t>Since our prediction is binary, we chose Logistic Regression as the baseline model.  </w:t>
+      </w:r>
+      <w:r>
+        <w:rPr>
+          <w:rFonts w:cs="Linux Libertine"/>
+          <w:color w:val="000000"/>
+          <w:szCs w:val="18"/>
+        </w:rPr>
+        <w:t>The parameters modified were</w:t>
+      </w:r>
+      <w:r>
+        <w:rPr>
+          <w:rFonts w:cs="Linux Libertine"/>
+          <w:color w:val="000000"/>
+          <w:szCs w:val="18"/>
+        </w:rPr>
+        <w:t xml:space="preserve"> ‘C’, the inverse of regularization strength, ‘penalty’, the norm used in the penalization, and ‘solver’, the algorithm used for the optimization problem</w:t>
+      </w:r>
+      <w:r>
+        <w:rPr>
+          <w:rFonts w:cs="Linux Libertine"/>
+          <w:color w:val="000000"/>
+          <w:szCs w:val="18"/>
+        </w:rPr>
+        <w:t xml:space="preserve">. </w:t>
+      </w:r>
+      <w:r>
+        <w:rPr>
+          <w:rFonts w:cs="Linux Libertine"/>
+          <w:color w:val="000000"/>
+          <w:szCs w:val="18"/>
+        </w:rPr>
+        <w:t>Combinations of these were tested to identify the optimal values.</w:t>
+      </w:r>
+      <w:r>
+        <w:rPr>
+          <w:rFonts w:cs="Linux Libertine"/>
+          <w:color w:val="000000"/>
+          <w:szCs w:val="18"/>
+        </w:rPr>
+        <w:t xml:space="preserve"> </w:t>
       </w:r>
     </w:p>
     <w:p>
@@ -3990,7 +4175,323 @@
           <w:color w:val="000000"/>
           <w:szCs w:val="18"/>
         </w:rPr>
-        <w:t>Initial tests were carried out using the default</w:t>
+        <w:t xml:space="preserve">Initial tests were carried out </w:t>
+      </w:r>
+      <w:r>
+        <w:rPr>
+          <w:rFonts w:cs="Linux Libertine"/>
+          <w:color w:val="000000"/>
+          <w:szCs w:val="18"/>
+        </w:rPr>
+        <w:t xml:space="preserve">on the </w:t>
+      </w:r>
+      <w:proofErr w:type="spellStart"/>
+      <w:r>
+        <w:rPr>
+          <w:rFonts w:cs="Linux Libertine"/>
+          <w:color w:val="000000"/>
+          <w:szCs w:val="18"/>
+        </w:rPr>
+        <w:t>stastical</w:t>
+      </w:r>
+      <w:proofErr w:type="spellEnd"/>
+      <w:r>
+        <w:rPr>
+          <w:rFonts w:cs="Linux Libertine"/>
+          <w:color w:val="000000"/>
+          <w:szCs w:val="18"/>
+        </w:rPr>
+        <w:t xml:space="preserve"> features listed in </w:t>
+      </w:r>
+      <w:hyperlink w:anchor="feature_list" w:history="1">
+        <w:r>
+          <w:rPr>
+            <w:rStyle w:val="Hyperlink"/>
+            <w:rFonts w:cs="Linux Libertine"/>
+            <w:szCs w:val="18"/>
+          </w:rPr>
+          <w:t>Tab</w:t>
+        </w:r>
+        <w:r>
+          <w:rPr>
+            <w:rStyle w:val="Hyperlink"/>
+            <w:rFonts w:cs="Linux Libertine"/>
+            <w:szCs w:val="18"/>
+          </w:rPr>
+          <w:t>l</w:t>
+        </w:r>
+        <w:r>
+          <w:rPr>
+            <w:rStyle w:val="Hyperlink"/>
+            <w:rFonts w:cs="Linux Libertine"/>
+            <w:szCs w:val="18"/>
+          </w:rPr>
+          <w:t>e</w:t>
+        </w:r>
+        <w:r>
+          <w:rPr>
+            <w:rStyle w:val="Hyperlink"/>
+            <w:rFonts w:cs="Linux Libertine"/>
+            <w:szCs w:val="18"/>
+          </w:rPr>
+          <w:t>. 1</w:t>
+        </w:r>
+        <w:r>
+          <w:rPr>
+            <w:color w:val="000000"/>
+          </w:rPr>
+          <w:t>.</w:t>
+        </w:r>
+      </w:hyperlink>
+      <w:r>
+        <w:rPr>
+          <w:rFonts w:cs="Linux Libertine"/>
+          <w:color w:val="000000"/>
+          <w:szCs w:val="18"/>
+        </w:rPr>
+        <w:t xml:space="preserve"> The purpose of these tests </w:t>
+      </w:r>
+      <w:proofErr w:type="gramStart"/>
+      <w:r>
+        <w:rPr>
+          <w:rFonts w:cs="Linux Libertine"/>
+          <w:color w:val="000000"/>
+          <w:szCs w:val="18"/>
+        </w:rPr>
+        <w:t>were</w:t>
+      </w:r>
+      <w:proofErr w:type="gramEnd"/>
+      <w:r>
+        <w:rPr>
+          <w:rFonts w:cs="Linux Libertine"/>
+          <w:color w:val="000000"/>
+          <w:szCs w:val="18"/>
+        </w:rPr>
+        <w:t xml:space="preserve"> to identify the most useful statistical features for gender classification.</w:t>
+      </w:r>
+      <w:r>
+        <w:rPr>
+          <w:rFonts w:cs="Linux Libertine"/>
+          <w:color w:val="000000"/>
+          <w:szCs w:val="18"/>
+        </w:rPr>
+        <w:t xml:space="preserve"> To identify the most useful features, their F</w:t>
+      </w:r>
+      <w:r>
+        <w:rPr>
+          <w:rFonts w:cs="Linux Libertine"/>
+          <w:color w:val="000000"/>
+          <w:szCs w:val="18"/>
+        </w:rPr>
+        <w:t>-S</w:t>
+      </w:r>
+      <w:r>
+        <w:rPr>
+          <w:rFonts w:cs="Linux Libertine"/>
+          <w:color w:val="000000"/>
+          <w:szCs w:val="18"/>
+        </w:rPr>
+        <w:t>core was calculated.</w:t>
+      </w:r>
+      <w:r>
+        <w:rPr>
+          <w:rFonts w:cs="Linux Libertine"/>
+          <w:color w:val="000000"/>
+          <w:szCs w:val="18"/>
+        </w:rPr>
+        <w:t xml:space="preserve"> </w:t>
+      </w:r>
+      <w:r>
+        <w:rPr>
+          <w:rFonts w:cs="Linux Libertine"/>
+          <w:color w:val="000000"/>
+          <w:szCs w:val="18"/>
+        </w:rPr>
+        <w:t xml:space="preserve">The importance of a feature is measured by its F-Score. In tree boosting, it is calculated as the number of times a value </w:t>
+      </w:r>
+      <w:proofErr w:type="gramStart"/>
+      <w:r>
+        <w:rPr>
+          <w:rFonts w:cs="Linux Libertine"/>
+          <w:color w:val="000000"/>
+          <w:szCs w:val="18"/>
+        </w:rPr>
+        <w:t>splits</w:t>
+      </w:r>
+      <w:proofErr w:type="gramEnd"/>
+      <w:r>
+        <w:rPr>
+          <w:rFonts w:cs="Linux Libertine"/>
+          <w:color w:val="000000"/>
+          <w:szCs w:val="18"/>
+        </w:rPr>
+        <w:t xml:space="preserve">. </w:t>
+      </w:r>
+      <w:hyperlink w:anchor="Figure2" w:history="1">
+        <w:r>
+          <w:rPr>
+            <w:rStyle w:val="Hyperlink"/>
+            <w:rFonts w:cs="Linux Libertine"/>
+            <w:szCs w:val="18"/>
+          </w:rPr>
+          <w:t>Fig.2</w:t>
+        </w:r>
+      </w:hyperlink>
+      <w:r>
+        <w:rPr>
+          <w:rFonts w:cs="Linux Libertine"/>
+          <w:color w:val="000000"/>
+          <w:szCs w:val="18"/>
+        </w:rPr>
+        <w:t xml:space="preserve"> </w:t>
+      </w:r>
+      <w:r>
+        <w:rPr>
+          <w:rFonts w:cs="Linux Libertine"/>
+          <w:color w:val="000000"/>
+          <w:szCs w:val="18"/>
+        </w:rPr>
+        <w:t xml:space="preserve">shows the Feature Importance of each feature in the prediction. </w:t>
+      </w:r>
+      <w:r>
+        <w:rPr>
+          <w:rFonts w:cs="Linux Libertine"/>
+          <w:color w:val="000000"/>
+          <w:szCs w:val="18"/>
+        </w:rPr>
+        <w:t xml:space="preserve">The features which contributed the least to the model’s prediction were: </w:t>
+      </w:r>
+      <w:r>
+        <w:rPr>
+          <w:rFonts w:cs="Linux Libertine"/>
+          <w:color w:val="000000"/>
+          <w:szCs w:val="18"/>
+        </w:rPr>
+        <w:t xml:space="preserve"> </w:t>
+      </w:r>
+      <w:r>
+        <w:rPr>
+          <w:rFonts w:cs="Linux Libertine"/>
+          <w:color w:val="000000"/>
+          <w:szCs w:val="18"/>
+        </w:rPr>
+        <w:t>the inclusion of hashtags in a tweet or user bio, and the linking of other social media accounts in the user bio.</w:t>
+      </w:r>
+      <w:r>
+        <w:rPr>
+          <w:rFonts w:cs="Linux Libertine"/>
+          <w:color w:val="000000"/>
+          <w:szCs w:val="18"/>
+        </w:rPr>
+        <w:t xml:space="preserve"> </w:t>
+      </w:r>
+      <w:r>
+        <w:rPr>
+          <w:rFonts w:cs="Linux Libertine"/>
+          <w:color w:val="000000"/>
+          <w:szCs w:val="18"/>
+        </w:rPr>
+        <w:t xml:space="preserve">Conversely, the number of favorites and the number of tweets, with scores of 108 and 83 respectively, </w:t>
+      </w:r>
+      <w:r>
+        <w:rPr>
+          <w:rFonts w:cs="Linux Libertine"/>
+          <w:color w:val="000000"/>
+          <w:szCs w:val="18"/>
+        </w:rPr>
+        <w:t>played a significant role in the predictions made by the model.</w:t>
+      </w:r>
+      <w:r>
+        <w:rPr>
+          <w:rFonts w:cs="Linux Libertine"/>
+          <w:color w:val="000000"/>
+          <w:szCs w:val="18"/>
+        </w:rPr>
+        <w:t xml:space="preserve"> </w:t>
+      </w:r>
+      <w:r>
+        <w:rPr>
+          <w:rFonts w:cs="Linux Libertine"/>
+          <w:color w:val="000000"/>
+          <w:szCs w:val="18"/>
+        </w:rPr>
+        <w:t xml:space="preserve">In order to streamline the model, </w:t>
+      </w:r>
+      <w:r>
+        <w:rPr>
+          <w:rFonts w:cs="Linux Libertine"/>
+          <w:color w:val="000000"/>
+          <w:szCs w:val="18"/>
+        </w:rPr>
+        <w:t>feature selection was carried out based on these F-Scores.</w:t>
+      </w:r>
+      <w:r>
+        <w:rPr>
+          <w:rFonts w:cs="Linux Libertine"/>
+          <w:color w:val="000000"/>
+          <w:szCs w:val="18"/>
+        </w:rPr>
+        <w:t xml:space="preserve"> A threshold of forty was set for feature selection.</w:t>
+      </w:r>
+      <w:r>
+        <w:rPr>
+          <w:rFonts w:cs="Linux Libertine"/>
+          <w:color w:val="000000"/>
+          <w:szCs w:val="18"/>
+        </w:rPr>
+        <w:t xml:space="preserve"> Therefore, only five features were selected.</w:t>
+      </w:r>
+      <w:r>
+        <w:rPr>
+          <w:rFonts w:cs="Linux Libertine"/>
+          <w:color w:val="000000"/>
+          <w:szCs w:val="18"/>
+        </w:rPr>
+        <w:t xml:space="preserve"> These </w:t>
+      </w:r>
+      <w:r>
+        <w:rPr>
+          <w:rFonts w:cs="Linux Libertine"/>
+          <w:color w:val="000000"/>
+          <w:szCs w:val="18"/>
+        </w:rPr>
+        <w:t>features were then combined into a new feature dataset which also contained the bag of words vectors for the text data in the user bio and sample tweet.</w:t>
+      </w:r>
+    </w:p>
+    <w:p>
+      <w:pPr>
+        <w:pStyle w:val="NormalWeb"/>
+        <w:spacing w:before="0" w:beforeAutospacing="0" w:after="0" w:afterAutospacing="0"/>
+        <w:ind w:firstLine="0"/>
+        <w:rPr>
+          <w:rFonts w:cs="Linux Libertine"/>
+          <w:color w:val="000000"/>
+          <w:szCs w:val="18"/>
+        </w:rPr>
+      </w:pPr>
+      <w:r>
+        <w:rPr>
+          <w:rFonts w:cs="Linux Libertine"/>
+          <w:color w:val="000000"/>
+          <w:szCs w:val="18"/>
+        </w:rPr>
+        <w:t xml:space="preserve"> </w:t>
+      </w:r>
+      <w:r>
+        <w:rPr>
+          <w:rFonts w:cs="Linux Libertine"/>
+          <w:color w:val="000000"/>
+          <w:szCs w:val="18"/>
+        </w:rPr>
+        <w:t xml:space="preserve"> </w:t>
+      </w:r>
+      <w:r>
+        <w:rPr>
+          <w:rFonts w:cs="Linux Libertine"/>
+          <w:color w:val="000000"/>
+          <w:szCs w:val="18"/>
+        </w:rPr>
+        <w:t>using the default</w:t>
       </w:r>
       <w:r>
         <w:rPr>
@@ -4152,7 +4653,27 @@
           <w:color w:val="000000"/>
           <w:szCs w:val="18"/>
         </w:rPr>
-        <w:t xml:space="preserve"> over combinations of these values to identify a ‘best match’. These values were then used in the final version of each model. </w:t>
+        <w:t xml:space="preserve"> over combinations of these values to identify a ‘best match’. </w:t>
+      </w:r>
+    </w:p>
+    <w:p>
+      <w:pPr>
+        <w:pStyle w:val="NormalWeb"/>
+        <w:spacing w:before="0" w:beforeAutospacing="0" w:after="0" w:afterAutospacing="0"/>
+        <w:ind w:firstLine="0"/>
+        <w:rPr>
+          <w:rFonts w:cs="Linux Libertine"/>
+          <w:color w:val="000000"/>
+          <w:szCs w:val="18"/>
+        </w:rPr>
+      </w:pPr>
+      <w:r>
+        <w:rPr>
+          <w:rFonts w:cs="Linux Libertine"/>
+          <w:color w:val="000000"/>
+          <w:szCs w:val="18"/>
+        </w:rPr>
+        <w:t xml:space="preserve">These values were then used in the final version of each model. </w:t>
       </w:r>
       <w:hyperlink w:anchor="Table2" w:history="1">
         <w:r>
@@ -4227,6 +4748,64 @@
           <w:szCs w:val="18"/>
         </w:rPr>
         <w:t xml:space="preserve"> varying.</w:t>
+      </w:r>
+    </w:p>
+    <w:p>
+      <w:pPr>
+        <w:pStyle w:val="TableCaption"/>
+        <w:rPr>
+          <w:b w:val="0"/>
+          <w14:ligatures w14:val="standard"/>
+        </w:rPr>
+      </w:pPr>
+      <w:r>
+        <w:rPr>
+          <w:rStyle w:val="Label"/>
+          <w:rFonts w:ascii="Linux Libertine" w:hAnsi="Linux Libertine"/>
+          <w:b/>
+          <w14:ligatures w14:val="standard"/>
+        </w:rPr>
+        <w:t>F</w:t>
+      </w:r>
+      <w:r>
+        <w:rPr>
+          <w:rStyle w:val="Label"/>
+          <w:rFonts w:ascii="Linux Libertine" w:hAnsi="Linux Libertine"/>
+          <w:b/>
+          <w14:ligatures w14:val="standard"/>
+        </w:rPr>
+        <w:t>igure 2: F Score measurement of features</w:t>
+      </w:r>
+    </w:p>
+    <w:p>
+      <w:pPr>
+        <w:pStyle w:val="TableCaption"/>
+        <w:rPr>
+          <w:rStyle w:val="Label"/>
+          <w:rFonts w:ascii="Linux Libertine" w:hAnsi="Linux Libertine"/>
+          <w:b/>
+          <w14:ligatures w14:val="standard"/>
+        </w:rPr>
+      </w:pPr>
+      <w:r>
+        <w:rPr>
+          <w:noProof/>
+          <w:color w:val="000000"/>
+        </w:rPr>
+        <w:lastRenderedPageBreak/>
+        <w:drawing>
+          <wp:inline distT="0" distB="0" distL="0" distR="0" wp14:anchorId="16FD43A1" wp14:editId="45E26627">
+            <wp:extent cx="3048000" cy="3534242"/>
+            <wp:effectExtent l="0" t="0" r="0" b="9525"/>
+            <wp:docPr id="7" name="Chart 7"/>
+            <wp:cNvGraphicFramePr/>
+            <a:graphic xmlns:a="http://schemas.openxmlformats.org/drawingml/2006/main">
+              <a:graphicData uri="http://schemas.openxmlformats.org/drawingml/2006/chart">
+                <c:chart xmlns:c="http://schemas.openxmlformats.org/drawingml/2006/chart" xmlns:r="http://schemas.openxmlformats.org/officeDocument/2006/relationships" r:id="rId14"/>
+              </a:graphicData>
+            </a:graphic>
+          </wp:inline>
+        </w:drawing>
       </w:r>
     </w:p>
     <w:p>
@@ -5118,274 +5697,10 @@
           <w:noProof/>
         </w:rPr>
         <w:drawing>
-          <wp:inline distT="0" distB="0" distL="0" distR="0" wp14:anchorId="054B267A" wp14:editId="49AAC738">
+          <wp:inline distT="0" distB="0" distL="0" distR="0" wp14:anchorId="054B267A" wp14:editId="44DDBB79">
             <wp:extent cx="3124200" cy="1638300"/>
             <wp:effectExtent l="0" t="0" r="0" b="0"/>
             <wp:docPr id="10" name="Chart 10"/>
-            <wp:cNvGraphicFramePr/>
-            <a:graphic xmlns:a="http://schemas.openxmlformats.org/drawingml/2006/main">
-              <a:graphicData uri="http://schemas.openxmlformats.org/drawingml/2006/chart">
-                <c:chart xmlns:c="http://schemas.openxmlformats.org/drawingml/2006/chart" xmlns:r="http://schemas.openxmlformats.org/officeDocument/2006/relationships" r:id="rId14"/>
-              </a:graphicData>
-            </a:graphic>
-          </wp:inline>
-        </w:drawing>
-      </w:r>
-      <w:bookmarkEnd w:id="6"/>
-    </w:p>
-    <w:p>
-      <w:pPr>
-        <w:pStyle w:val="Heading2"/>
-      </w:pPr>
-      <w:r>
-        <w:t>F</w:t>
-      </w:r>
-      <w:r>
-        <w:t xml:space="preserve"> S</w:t>
-      </w:r>
-      <w:r>
-        <w:t>core</w:t>
-      </w:r>
-    </w:p>
-    <w:p>
-      <w:pPr>
-        <w:pStyle w:val="NormalWeb"/>
-        <w:spacing w:before="0" w:beforeAutospacing="0" w:after="0" w:afterAutospacing="0"/>
-        <w:ind w:firstLine="0"/>
-        <w:rPr>
-          <w:rFonts w:cs="Linux Libertine"/>
-          <w:color w:val="000000"/>
-          <w:szCs w:val="18"/>
-        </w:rPr>
-      </w:pPr>
-      <w:r>
-        <w:rPr>
-          <w:rFonts w:cs="Linux Libertine"/>
-          <w:color w:val="000000"/>
-          <w:szCs w:val="18"/>
-        </w:rPr>
-        <w:t>The importance of a feature is measured by its F</w:t>
-      </w:r>
-      <w:r>
-        <w:rPr>
-          <w:rFonts w:cs="Linux Libertine"/>
-          <w:color w:val="000000"/>
-          <w:szCs w:val="18"/>
-        </w:rPr>
-        <w:t>-</w:t>
-      </w:r>
-      <w:r>
-        <w:rPr>
-          <w:rFonts w:cs="Linux Libertine"/>
-          <w:color w:val="000000"/>
-          <w:szCs w:val="18"/>
-        </w:rPr>
-        <w:t>S</w:t>
-      </w:r>
-      <w:r>
-        <w:rPr>
-          <w:rFonts w:cs="Linux Libertine"/>
-          <w:color w:val="000000"/>
-          <w:szCs w:val="18"/>
-        </w:rPr>
-        <w:t xml:space="preserve">core. In tree boosting, it is calculated as the number of times a value </w:t>
-      </w:r>
-      <w:proofErr w:type="gramStart"/>
-      <w:r>
-        <w:rPr>
-          <w:rFonts w:cs="Linux Libertine"/>
-          <w:color w:val="000000"/>
-          <w:szCs w:val="18"/>
-        </w:rPr>
-        <w:t>splits</w:t>
-      </w:r>
-      <w:proofErr w:type="gramEnd"/>
-      <w:r>
-        <w:rPr>
-          <w:rFonts w:cs="Linux Libertine"/>
-          <w:color w:val="000000"/>
-          <w:szCs w:val="18"/>
-        </w:rPr>
-        <w:t xml:space="preserve">. </w:t>
-      </w:r>
-      <w:bookmarkStart w:id="7" w:name="Figure1"/>
-      <w:r>
-        <w:rPr>
-          <w:rFonts w:cs="Linux Libertine"/>
-          <w:color w:val="000000"/>
-          <w:szCs w:val="18"/>
-        </w:rPr>
-        <w:fldChar w:fldCharType="begin"/>
-      </w:r>
-      <w:r>
-        <w:rPr>
-          <w:rFonts w:cs="Linux Libertine"/>
-          <w:color w:val="000000"/>
-          <w:szCs w:val="18"/>
-        </w:rPr>
-        <w:instrText xml:space="preserve"> HYPERLINK  \l "Figure2" </w:instrText>
-      </w:r>
-      <w:r>
-        <w:rPr>
-          <w:rFonts w:cs="Linux Libertine"/>
-          <w:color w:val="000000"/>
-          <w:szCs w:val="18"/>
-        </w:rPr>
-        <w:fldChar w:fldCharType="separate"/>
-      </w:r>
-      <w:r>
-        <w:rPr>
-          <w:rStyle w:val="Hyperlink"/>
-          <w:rFonts w:cs="Linux Libertine"/>
-          <w:szCs w:val="18"/>
-        </w:rPr>
-        <w:t>Fig.2</w:t>
-      </w:r>
-      <w:bookmarkEnd w:id="7"/>
-      <w:r>
-        <w:rPr>
-          <w:rFonts w:cs="Linux Libertine"/>
-          <w:color w:val="000000"/>
-          <w:szCs w:val="18"/>
-        </w:rPr>
-        <w:fldChar w:fldCharType="end"/>
-      </w:r>
-      <w:r>
-        <w:rPr>
-          <w:rFonts w:cs="Linux Libertine"/>
-          <w:color w:val="000000"/>
-          <w:szCs w:val="18"/>
-        </w:rPr>
-        <w:t xml:space="preserve"> </w:t>
-      </w:r>
-      <w:r>
-        <w:rPr>
-          <w:rFonts w:cs="Linux Libertine"/>
-          <w:color w:val="000000"/>
-          <w:szCs w:val="18"/>
-        </w:rPr>
-        <w:t xml:space="preserve">shows the Feature Importance of </w:t>
-      </w:r>
-      <w:r>
-        <w:rPr>
-          <w:rFonts w:cs="Linux Libertine"/>
-          <w:color w:val="000000"/>
-          <w:szCs w:val="18"/>
-        </w:rPr>
-        <w:t>each</w:t>
-      </w:r>
-      <w:r>
-        <w:rPr>
-          <w:rFonts w:cs="Linux Libertine"/>
-          <w:color w:val="000000"/>
-          <w:szCs w:val="18"/>
-        </w:rPr>
-        <w:t xml:space="preserve"> feature in the prediction. </w:t>
-      </w:r>
-      <w:r>
-        <w:rPr>
-          <w:rFonts w:cs="Linux Libertine"/>
-          <w:color w:val="000000"/>
-          <w:szCs w:val="18"/>
-        </w:rPr>
-        <w:t xml:space="preserve">With scores of 12, the number of hashtags in a bio or tweet and the inclusion of a link to other social media, were the </w:t>
-      </w:r>
-      <w:r>
-        <w:rPr>
-          <w:rFonts w:cs="Linux Libertine"/>
-          <w:color w:val="000000"/>
-          <w:szCs w:val="18"/>
-        </w:rPr>
-        <w:lastRenderedPageBreak/>
-        <w:t>least important features</w:t>
-      </w:r>
-      <w:r>
-        <w:rPr>
-          <w:rFonts w:cs="Linux Libertine"/>
-          <w:color w:val="000000"/>
-          <w:szCs w:val="18"/>
-        </w:rPr>
-        <w:t>. Conversely, the number of favorites and the number of tweets</w:t>
-      </w:r>
-      <w:r>
-        <w:rPr>
-          <w:rFonts w:cs="Linux Libertine"/>
-          <w:color w:val="000000"/>
-          <w:szCs w:val="18"/>
-        </w:rPr>
-        <w:t xml:space="preserve">, with scores of 108 and 83 respectively, </w:t>
-      </w:r>
-      <w:r>
-        <w:rPr>
-          <w:rFonts w:cs="Linux Libertine"/>
-          <w:color w:val="000000"/>
-          <w:szCs w:val="18"/>
-        </w:rPr>
-        <w:t>were effective indicators of gender.</w:t>
-      </w:r>
-    </w:p>
-    <w:p>
-      <w:pPr>
-        <w:pStyle w:val="TableCaption"/>
-        <w:rPr>
-          <w:b w:val="0"/>
-          <w14:ligatures w14:val="standard"/>
-        </w:rPr>
-      </w:pPr>
-      <w:r>
-        <w:rPr>
-          <w:rStyle w:val="Label"/>
-          <w:rFonts w:ascii="Linux Libertine" w:hAnsi="Linux Libertine"/>
-          <w:b/>
-          <w14:ligatures w14:val="standard"/>
-        </w:rPr>
-        <w:t>F</w:t>
-      </w:r>
-      <w:r>
-        <w:rPr>
-          <w:rStyle w:val="Label"/>
-          <w:rFonts w:ascii="Linux Libertine" w:hAnsi="Linux Libertine"/>
-          <w:b/>
-          <w14:ligatures w14:val="standard"/>
-        </w:rPr>
-        <w:t xml:space="preserve">igure </w:t>
-      </w:r>
-      <w:r>
-        <w:rPr>
-          <w:rStyle w:val="Label"/>
-          <w:rFonts w:ascii="Linux Libertine" w:hAnsi="Linux Libertine"/>
-          <w:b/>
-          <w14:ligatures w14:val="standard"/>
-        </w:rPr>
-        <w:t>2</w:t>
-      </w:r>
-      <w:r>
-        <w:rPr>
-          <w:rStyle w:val="Label"/>
-          <w:rFonts w:ascii="Linux Libertine" w:hAnsi="Linux Libertine"/>
-          <w:b/>
-          <w14:ligatures w14:val="standard"/>
-        </w:rPr>
-        <w:t>: F Score measurement of features</w:t>
-      </w:r>
-    </w:p>
-    <w:p>
-      <w:pPr>
-        <w:ind w:firstLine="0"/>
-        <w:rPr>
-          <w:color w:val="000000"/>
-        </w:rPr>
-      </w:pPr>
-      <w:r>
-        <w:rPr>
-          <w:noProof/>
-          <w:color w:val="000000"/>
-        </w:rPr>
-        <w:drawing>
-          <wp:inline distT="0" distB="0" distL="0" distR="0" wp14:anchorId="67348DC5" wp14:editId="2A29F199">
-            <wp:extent cx="3069356" cy="3558540"/>
-            <wp:effectExtent l="0" t="0" r="17145" b="3810"/>
-            <wp:docPr id="7" name="Chart 7"/>
             <wp:cNvGraphicFramePr/>
             <a:graphic xmlns:a="http://schemas.openxmlformats.org/drawingml/2006/main">
               <a:graphicData uri="http://schemas.openxmlformats.org/drawingml/2006/chart">
@@ -5395,6 +5710,15 @@
           </wp:inline>
         </w:drawing>
       </w:r>
+      <w:bookmarkEnd w:id="6"/>
+    </w:p>
+    <w:p>
+      <w:pPr>
+        <w:ind w:firstLine="0"/>
+        <w:rPr>
+          <w:color w:val="000000"/>
+        </w:rPr>
+      </w:pPr>
     </w:p>
     <w:p>
       <w:pPr>
@@ -5920,15 +6244,7 @@
           <w:color w:val="000000"/>
           <w:szCs w:val="18"/>
         </w:rPr>
-        <w:t xml:space="preserve"> Future directions include </w:t>
-      </w:r>
-      <w:r>
-        <w:rPr>
-          <w:rFonts w:cs="Linux Libertine"/>
-          <w:color w:val="000000"/>
-          <w:szCs w:val="18"/>
-        </w:rPr>
-        <w:t>implementation</w:t>
+        <w:t xml:space="preserve"> Future directions include implementation</w:t>
       </w:r>
       <w:r>
         <w:rPr>
@@ -6348,6 +6664,7 @@
           <w:lang w:eastAsia="it-IT"/>
           <w14:ligatures w14:val="standard"/>
         </w:rPr>
+        <w:lastRenderedPageBreak/>
         <w:t>4.1 F-score values</w:t>
       </w:r>
     </w:p>
@@ -6386,12 +6703,426 @@
     </w:p>
     <w:p>
       <w:pPr>
-        <w:pStyle w:val="FigureCaption"/>
-        <w:rPr>
+        <w:pStyle w:val="TableCaption"/>
+        <w:rPr>
+          <w:b w:val="0"/>
+          <w14:ligatures w14:val="standard"/>
+        </w:rPr>
+      </w:pPr>
+      <w:bookmarkStart w:id="7" w:name="_GoBack"/>
+      <w:bookmarkEnd w:id="7"/>
+      <w:r>
+        <w:rPr>
+          <w:rStyle w:val="Label"/>
+          <w:rFonts w:ascii="Linux Libertine" w:hAnsi="Linux Libertine"/>
+          <w:b/>
+          <w14:ligatures w14:val="standard"/>
+        </w:rPr>
+        <w:t>F</w:t>
+      </w:r>
+      <w:r>
+        <w:rPr>
+          <w:rStyle w:val="Label"/>
+          <w:rFonts w:ascii="Linux Libertine" w:hAnsi="Linux Libertine"/>
+          <w:b/>
+          <w14:ligatures w14:val="standard"/>
+        </w:rPr>
+        <w:t xml:space="preserve">igure </w:t>
+      </w:r>
+      <w:r>
+        <w:rPr>
+          <w:rStyle w:val="Label"/>
+          <w:rFonts w:ascii="Linux Libertine" w:hAnsi="Linux Libertine"/>
+          <w:b/>
+          <w14:ligatures w14:val="standard"/>
+        </w:rPr>
+        <w:t>3</w:t>
+      </w:r>
+      <w:r>
+        <w:rPr>
+          <w:rStyle w:val="Label"/>
+          <w:rFonts w:ascii="Linux Libertine" w:hAnsi="Linux Libertine"/>
+          <w:b/>
+          <w14:ligatures w14:val="standard"/>
+        </w:rPr>
+        <w:t xml:space="preserve">: </w:t>
+      </w:r>
+      <w:r>
+        <w:rPr>
+          <w:rStyle w:val="Label"/>
+          <w:rFonts w:ascii="Linux Libertine" w:hAnsi="Linux Libertine"/>
+          <w:b/>
+          <w14:ligatures w14:val="standard"/>
+        </w:rPr>
+        <w:t xml:space="preserve">Tweet </w:t>
+      </w:r>
+      <w:r>
+        <w:rPr>
+          <w:rStyle w:val="Label"/>
+          <w:rFonts w:ascii="Linux Libertine" w:hAnsi="Linux Libertine"/>
+          <w:b/>
+          <w14:ligatures w14:val="standard"/>
+        </w:rPr>
+        <w:t>Word cloud</w:t>
+      </w:r>
+    </w:p>
+    <w:p>
+      <w:pPr>
+        <w:pStyle w:val="TableCaption"/>
+        <w:rPr>
+          <w:rStyle w:val="Label"/>
+          <w:rFonts w:ascii="Linux Libertine" w:hAnsi="Linux Libertine"/>
+          <w:b/>
+          <w14:ligatures w14:val="standard"/>
+        </w:rPr>
+      </w:pPr>
+      <w:r>
+        <w:rPr>
+          <w:noProof/>
           <w:lang w:eastAsia="it-IT"/>
           <w14:ligatures w14:val="standard"/>
         </w:rPr>
-      </w:pPr>
+        <w:drawing>
+          <wp:inline distT="0" distB="0" distL="0" distR="0" wp14:anchorId="0D1638E4" wp14:editId="5248DD5F">
+            <wp:extent cx="3048000" cy="1920240"/>
+            <wp:effectExtent l="0" t="0" r="0" b="3810"/>
+            <wp:docPr id="2" name="Picture 2"/>
+            <wp:cNvGraphicFramePr>
+              <a:graphicFrameLocks xmlns:a="http://schemas.openxmlformats.org/drawingml/2006/main" noChangeAspect="1"/>
+            </wp:cNvGraphicFramePr>
+            <a:graphic xmlns:a="http://schemas.openxmlformats.org/drawingml/2006/main">
+              <a:graphicData uri="http://schemas.openxmlformats.org/drawingml/2006/picture">
+                <pic:pic xmlns:pic="http://schemas.openxmlformats.org/drawingml/2006/picture">
+                  <pic:nvPicPr>
+                    <pic:cNvPr id="0" name="Picture 2"/>
+                    <pic:cNvPicPr>
+                      <a:picLocks noChangeAspect="1" noChangeArrowheads="1"/>
+                    </pic:cNvPicPr>
+                  </pic:nvPicPr>
+                  <pic:blipFill>
+                    <a:blip r:embed="rId16">
+                      <a:extLst>
+                        <a:ext uri="{28A0092B-C50C-407E-A947-70E740481C1C}">
+                          <a14:useLocalDpi xmlns:a14="http://schemas.microsoft.com/office/drawing/2010/main" val="0"/>
+                        </a:ext>
+                      </a:extLst>
+                    </a:blip>
+                    <a:srcRect/>
+                    <a:stretch>
+                      <a:fillRect/>
+                    </a:stretch>
+                  </pic:blipFill>
+                  <pic:spPr bwMode="auto">
+                    <a:xfrm>
+                      <a:off x="0" y="0"/>
+                      <a:ext cx="3048000" cy="1920240"/>
+                    </a:xfrm>
+                    <a:prstGeom prst="rect">
+                      <a:avLst/>
+                    </a:prstGeom>
+                    <a:noFill/>
+                    <a:ln>
+                      <a:noFill/>
+                    </a:ln>
+                  </pic:spPr>
+                </pic:pic>
+              </a:graphicData>
+            </a:graphic>
+          </wp:inline>
+        </w:drawing>
+      </w:r>
+      <w:r>
+        <w:rPr>
+          <w:rStyle w:val="Label"/>
+          <w:rFonts w:ascii="Linux Libertine" w:hAnsi="Linux Libertine"/>
+          <w:b/>
+          <w14:ligatures w14:val="standard"/>
+        </w:rPr>
+        <w:t xml:space="preserve"> </w:t>
+      </w:r>
+    </w:p>
+    <w:p>
+      <w:pPr>
+        <w:pStyle w:val="TableCaption"/>
+        <w:rPr>
+          <w:b w:val="0"/>
+          <w14:ligatures w14:val="standard"/>
+        </w:rPr>
+      </w:pPr>
+      <w:r>
+        <w:rPr>
+          <w:rStyle w:val="Label"/>
+          <w:rFonts w:ascii="Linux Libertine" w:hAnsi="Linux Libertine"/>
+          <w:b/>
+          <w14:ligatures w14:val="standard"/>
+        </w:rPr>
+        <w:t>F</w:t>
+      </w:r>
+      <w:r>
+        <w:rPr>
+          <w:rStyle w:val="Label"/>
+          <w:rFonts w:ascii="Linux Libertine" w:hAnsi="Linux Libertine"/>
+          <w:b/>
+          <w14:ligatures w14:val="standard"/>
+        </w:rPr>
+        <w:t xml:space="preserve">igure </w:t>
+      </w:r>
+      <w:r>
+        <w:rPr>
+          <w:rStyle w:val="Label"/>
+          <w:rFonts w:ascii="Linux Libertine" w:hAnsi="Linux Libertine"/>
+          <w:b/>
+          <w14:ligatures w14:val="standard"/>
+        </w:rPr>
+        <w:t>4</w:t>
+      </w:r>
+      <w:r>
+        <w:rPr>
+          <w:rStyle w:val="Label"/>
+          <w:rFonts w:ascii="Linux Libertine" w:hAnsi="Linux Libertine"/>
+          <w:b/>
+          <w14:ligatures w14:val="standard"/>
+        </w:rPr>
+        <w:t xml:space="preserve">: </w:t>
+      </w:r>
+      <w:r>
+        <w:rPr>
+          <w:rStyle w:val="Label"/>
+          <w:rFonts w:ascii="Linux Libertine" w:hAnsi="Linux Libertine"/>
+          <w:b/>
+          <w14:ligatures w14:val="standard"/>
+        </w:rPr>
+        <w:t>User Bio</w:t>
+      </w:r>
+      <w:r>
+        <w:rPr>
+          <w:rStyle w:val="Label"/>
+          <w:rFonts w:ascii="Linux Libertine" w:hAnsi="Linux Libertine"/>
+          <w:b/>
+          <w14:ligatures w14:val="standard"/>
+        </w:rPr>
+        <w:t xml:space="preserve"> </w:t>
+      </w:r>
+      <w:r>
+        <w:rPr>
+          <w:rStyle w:val="Label"/>
+          <w:rFonts w:ascii="Linux Libertine" w:hAnsi="Linux Libertine"/>
+          <w:b/>
+          <w14:ligatures w14:val="standard"/>
+        </w:rPr>
+        <w:t>Word cloud</w:t>
+      </w:r>
+    </w:p>
+    <w:p>
+      <w:pPr>
+        <w:pStyle w:val="TableCaption"/>
+        <w:rPr>
+          <w:rStyle w:val="Label"/>
+          <w:rFonts w:ascii="Linux Libertine" w:hAnsi="Linux Libertine"/>
+          <w:b/>
+          <w14:ligatures w14:val="standard"/>
+        </w:rPr>
+      </w:pPr>
+      <w:r>
+        <w:rPr>
+          <w:noProof/>
+          <w:lang w:eastAsia="it-IT"/>
+          <w14:ligatures w14:val="standard"/>
+        </w:rPr>
+        <w:drawing>
+          <wp:inline distT="0" distB="0" distL="0" distR="0" wp14:anchorId="685CC02E" wp14:editId="3DC89C84">
+            <wp:extent cx="3048000" cy="1920240"/>
+            <wp:effectExtent l="0" t="0" r="0" b="3810"/>
+            <wp:docPr id="1" name="Picture 1"/>
+            <wp:cNvGraphicFramePr>
+              <a:graphicFrameLocks xmlns:a="http://schemas.openxmlformats.org/drawingml/2006/main" noChangeAspect="1"/>
+            </wp:cNvGraphicFramePr>
+            <a:graphic xmlns:a="http://schemas.openxmlformats.org/drawingml/2006/main">
+              <a:graphicData uri="http://schemas.openxmlformats.org/drawingml/2006/picture">
+                <pic:pic xmlns:pic="http://schemas.openxmlformats.org/drawingml/2006/picture">
+                  <pic:nvPicPr>
+                    <pic:cNvPr id="0" name="Picture 1"/>
+                    <pic:cNvPicPr>
+                      <a:picLocks noChangeAspect="1" noChangeArrowheads="1"/>
+                    </pic:cNvPicPr>
+                  </pic:nvPicPr>
+                  <pic:blipFill>
+                    <a:blip r:embed="rId17">
+                      <a:extLst>
+                        <a:ext uri="{28A0092B-C50C-407E-A947-70E740481C1C}">
+                          <a14:useLocalDpi xmlns:a14="http://schemas.microsoft.com/office/drawing/2010/main" val="0"/>
+                        </a:ext>
+                      </a:extLst>
+                    </a:blip>
+                    <a:srcRect/>
+                    <a:stretch>
+                      <a:fillRect/>
+                    </a:stretch>
+                  </pic:blipFill>
+                  <pic:spPr bwMode="auto">
+                    <a:xfrm>
+                      <a:off x="0" y="0"/>
+                      <a:ext cx="3048000" cy="1920240"/>
+                    </a:xfrm>
+                    <a:prstGeom prst="rect">
+                      <a:avLst/>
+                    </a:prstGeom>
+                    <a:noFill/>
+                    <a:ln>
+                      <a:noFill/>
+                    </a:ln>
+                  </pic:spPr>
+                </pic:pic>
+              </a:graphicData>
+            </a:graphic>
+          </wp:inline>
+        </w:drawing>
+      </w:r>
+      <w:r>
+        <w:rPr>
+          <w:rStyle w:val="Label"/>
+          <w:rFonts w:ascii="Linux Libertine" w:hAnsi="Linux Libertine"/>
+          <w:b/>
+          <w14:ligatures w14:val="standard"/>
+        </w:rPr>
+        <w:t xml:space="preserve"> </w:t>
+      </w:r>
+    </w:p>
+    <w:p>
+      <w:pPr>
+        <w:pStyle w:val="TableCaption"/>
+        <w:rPr>
+          <w:b w:val="0"/>
+          <w14:ligatures w14:val="standard"/>
+        </w:rPr>
+      </w:pPr>
+      <w:r>
+        <w:rPr>
+          <w:rStyle w:val="Label"/>
+          <w:rFonts w:ascii="Linux Libertine" w:hAnsi="Linux Libertine"/>
+          <w:b/>
+          <w14:ligatures w14:val="standard"/>
+        </w:rPr>
+        <w:t>F</w:t>
+      </w:r>
+      <w:r>
+        <w:rPr>
+          <w:rStyle w:val="Label"/>
+          <w:rFonts w:ascii="Linux Libertine" w:hAnsi="Linux Libertine"/>
+          <w:b/>
+          <w14:ligatures w14:val="standard"/>
+        </w:rPr>
+        <w:t xml:space="preserve">igure </w:t>
+      </w:r>
+      <w:r>
+        <w:rPr>
+          <w:rStyle w:val="Label"/>
+          <w:rFonts w:ascii="Linux Libertine" w:hAnsi="Linux Libertine"/>
+          <w:b/>
+          <w14:ligatures w14:val="standard"/>
+        </w:rPr>
+        <w:t>5</w:t>
+      </w:r>
+      <w:r>
+        <w:rPr>
+          <w:rStyle w:val="Label"/>
+          <w:rFonts w:ascii="Linux Libertine" w:hAnsi="Linux Libertine"/>
+          <w:b/>
+          <w14:ligatures w14:val="standard"/>
+        </w:rPr>
+        <w:t xml:space="preserve">: </w:t>
+      </w:r>
+      <w:r>
+        <w:rPr>
+          <w:rStyle w:val="Label"/>
+          <w:rFonts w:ascii="Linux Libertine" w:hAnsi="Linux Libertine"/>
+          <w:b/>
+          <w14:ligatures w14:val="standard"/>
+        </w:rPr>
+        <w:t>Hashtags</w:t>
+      </w:r>
+      <w:r>
+        <w:rPr>
+          <w:rStyle w:val="Label"/>
+          <w:rFonts w:ascii="Linux Libertine" w:hAnsi="Linux Libertine"/>
+          <w:b/>
+          <w14:ligatures w14:val="standard"/>
+        </w:rPr>
+        <w:t xml:space="preserve"> </w:t>
+      </w:r>
+      <w:r>
+        <w:rPr>
+          <w:rStyle w:val="Label"/>
+          <w:rFonts w:ascii="Linux Libertine" w:hAnsi="Linux Libertine"/>
+          <w:b/>
+          <w14:ligatures w14:val="standard"/>
+        </w:rPr>
+        <w:t>Word cloud</w:t>
+      </w:r>
+    </w:p>
+    <w:p>
+      <w:pPr>
+        <w:pStyle w:val="TableCaption"/>
+        <w:rPr>
+          <w:lang w:eastAsia="it-IT"/>
+          <w14:ligatures w14:val="standard"/>
+        </w:rPr>
+      </w:pPr>
+      <w:r>
+        <w:rPr>
+          <w:noProof/>
+          <w:lang w:eastAsia="it-IT"/>
+          <w14:ligatures w14:val="standard"/>
+        </w:rPr>
+        <w:drawing>
+          <wp:inline distT="0" distB="0" distL="0" distR="0" wp14:anchorId="5131CF11" wp14:editId="271B0B3D">
+            <wp:extent cx="3048000" cy="1920240"/>
+            <wp:effectExtent l="0" t="0" r="0" b="3810"/>
+            <wp:docPr id="3" name="Picture 3"/>
+            <wp:cNvGraphicFramePr>
+              <a:graphicFrameLocks xmlns:a="http://schemas.openxmlformats.org/drawingml/2006/main" noChangeAspect="1"/>
+            </wp:cNvGraphicFramePr>
+            <a:graphic xmlns:a="http://schemas.openxmlformats.org/drawingml/2006/main">
+              <a:graphicData uri="http://schemas.openxmlformats.org/drawingml/2006/picture">
+                <pic:pic xmlns:pic="http://schemas.openxmlformats.org/drawingml/2006/picture">
+                  <pic:nvPicPr>
+                    <pic:cNvPr id="0" name="Picture 3"/>
+                    <pic:cNvPicPr>
+                      <a:picLocks noChangeAspect="1" noChangeArrowheads="1"/>
+                    </pic:cNvPicPr>
+                  </pic:nvPicPr>
+                  <pic:blipFill>
+                    <a:blip r:embed="rId18">
+                      <a:extLst>
+                        <a:ext uri="{28A0092B-C50C-407E-A947-70E740481C1C}">
+                          <a14:useLocalDpi xmlns:a14="http://schemas.microsoft.com/office/drawing/2010/main" val="0"/>
+                        </a:ext>
+                      </a:extLst>
+                    </a:blip>
+                    <a:srcRect/>
+                    <a:stretch>
+                      <a:fillRect/>
+                    </a:stretch>
+                  </pic:blipFill>
+                  <pic:spPr bwMode="auto">
+                    <a:xfrm>
+                      <a:off x="0" y="0"/>
+                      <a:ext cx="3048000" cy="1920240"/>
+                    </a:xfrm>
+                    <a:prstGeom prst="rect">
+                      <a:avLst/>
+                    </a:prstGeom>
+                    <a:noFill/>
+                    <a:ln>
+                      <a:noFill/>
+                    </a:ln>
+                  </pic:spPr>
+                </pic:pic>
+              </a:graphicData>
+            </a:graphic>
+          </wp:inline>
+        </w:drawing>
+      </w:r>
     </w:p>
     <w:p>
       <w:pPr>
@@ -6467,7 +7198,7 @@
         <w:tab/>
         <w:t xml:space="preserve">K. inc. "Twitter User Gender Classification," 14/10, 2018; </w:t>
       </w:r>
-      <w:hyperlink r:id="rId16" w:history="1">
+      <w:hyperlink r:id="rId19" w:history="1">
         <w:r>
           <w:rPr>
             <w:rStyle w:val="Hyperlink"/>
@@ -6493,7 +7224,7 @@
         <w:tab/>
         <w:t xml:space="preserve">F. E. Inc. "Data For Everyone," 28/10, 2018; </w:t>
       </w:r>
-      <w:hyperlink r:id="rId17" w:history="1">
+      <w:hyperlink r:id="rId20" w:history="1">
         <w:r>
           <w:rPr>
             <w:rStyle w:val="Hyperlink"/>
@@ -6519,24 +7250,12 @@
         <w:tab/>
         <w:t xml:space="preserve">P. Joshi. "Comprehensive Hands on Guide to Twitter Sentiment Analysis with dataset and code," 30/11, 2018; </w:t>
       </w:r>
-      <w:hyperlink r:id="rId18" w:history="1">
+      <w:hyperlink r:id="rId21" w:history="1">
         <w:r>
           <w:rPr>
             <w:rStyle w:val="Hyperlink"/>
           </w:rPr>
-          <w:t>https://www.analyticsvidhya.com/blog</w:t>
-        </w:r>
-        <w:r>
-          <w:rPr>
-            <w:rStyle w:val="Hyperlink"/>
-          </w:rPr>
-          <w:t>/</w:t>
-        </w:r>
-        <w:r>
-          <w:rPr>
-            <w:rStyle w:val="Hyperlink"/>
-          </w:rPr>
-          <w:t>2018/07/hands-on-sentiment-analysis-dataset-python/</w:t>
+          <w:t>https://www.analyticsvidhya.com/blog/2018/07/hands-on-sentiment-analysis-dataset-python/</w:t>
         </w:r>
       </w:hyperlink>
       <w:r>
@@ -11952,6 +12671,7 @@
   <w:style w:type="character" w:default="1" w:styleId="DefaultParagraphFont">
     <w:name w:val="Default Paragraph Font"/>
     <w:uiPriority w:val="1"/>
+    <w:semiHidden/>
     <w:unhideWhenUsed/>
   </w:style>
   <w:style w:type="table" w:default="1" w:styleId="TableNormal">
@@ -16294,470 +17014,6 @@
 </file>
 
 <file path=word/charts/chart1.xml><?xml version="1.0" encoding="utf-8"?>
-<c:chartSpace xmlns:c="http://schemas.openxmlformats.org/drawingml/2006/chart" xmlns:a="http://schemas.openxmlformats.org/drawingml/2006/main" xmlns:r="http://schemas.openxmlformats.org/officeDocument/2006/relationships" xmlns:c16r2="http://schemas.microsoft.com/office/drawing/2015/06/chart">
-  <c:date1904 val="0"/>
-  <c:lang val="en-US"/>
-  <c:roundedCorners val="0"/>
-  <mc:AlternateContent xmlns:mc="http://schemas.openxmlformats.org/markup-compatibility/2006">
-    <mc:Choice xmlns:c14="http://schemas.microsoft.com/office/drawing/2007/8/2/chart" Requires="c14">
-      <c14:style val="102"/>
-    </mc:Choice>
-    <mc:Fallback>
-      <c:style val="2"/>
-    </mc:Fallback>
-  </mc:AlternateContent>
-  <c:chart>
-    <c:autoTitleDeleted val="0"/>
-    <c:plotArea>
-      <c:layout>
-        <c:manualLayout>
-          <c:layoutTarget val="inner"/>
-          <c:xMode val="edge"/>
-          <c:yMode val="edge"/>
-          <c:x val="0.12519973113116958"/>
-          <c:y val="8.5271317829457363E-2"/>
-          <c:w val="0.79803181614493313"/>
-          <c:h val="0.55757065250564608"/>
-        </c:manualLayout>
-      </c:layout>
-      <c:barChart>
-        <c:barDir val="col"/>
-        <c:grouping val="clustered"/>
-        <c:varyColors val="0"/>
-        <c:ser>
-          <c:idx val="0"/>
-          <c:order val="0"/>
-          <c:tx>
-            <c:strRef>
-              <c:f>Sheet1!$B$1</c:f>
-              <c:strCache>
-                <c:ptCount val="1"/>
-                <c:pt idx="0">
-                  <c:v>Training Data</c:v>
-                </c:pt>
-              </c:strCache>
-            </c:strRef>
-          </c:tx>
-          <c:spPr>
-            <a:solidFill>
-              <a:schemeClr val="accent1"/>
-            </a:solidFill>
-            <a:ln>
-              <a:noFill/>
-            </a:ln>
-            <a:effectLst/>
-          </c:spPr>
-          <c:invertIfNegative val="0"/>
-          <c:dLbls>
-            <c:spPr>
-              <a:noFill/>
-              <a:ln>
-                <a:noFill/>
-              </a:ln>
-              <a:effectLst/>
-            </c:spPr>
-            <c:txPr>
-              <a:bodyPr rot="0" spcFirstLastPara="1" vertOverflow="ellipsis" vert="horz" wrap="square" lIns="38100" tIns="19050" rIns="38100" bIns="19050" anchor="ctr" anchorCtr="1">
-                <a:spAutoFit/>
-              </a:bodyPr>
-              <a:lstStyle/>
-              <a:p>
-                <a:pPr>
-                  <a:defRPr sz="900" b="0" i="0" u="none" strike="noStrike" kern="1200" baseline="0">
-                    <a:solidFill>
-                      <a:schemeClr val="tx1">
-                        <a:lumMod val="75000"/>
-                        <a:lumOff val="25000"/>
-                      </a:schemeClr>
-                    </a:solidFill>
-                    <a:latin typeface="+mn-lt"/>
-                    <a:ea typeface="+mn-ea"/>
-                    <a:cs typeface="+mn-cs"/>
-                  </a:defRPr>
-                </a:pPr>
-                <a:endParaRPr lang="en-US"/>
-              </a:p>
-            </c:txPr>
-            <c:showLegendKey val="0"/>
-            <c:showVal val="1"/>
-            <c:showCatName val="0"/>
-            <c:showSerName val="0"/>
-            <c:showPercent val="0"/>
-            <c:showBubbleSize val="0"/>
-            <c:showLeaderLines val="0"/>
-            <c:extLst>
-              <c:ext xmlns:c15="http://schemas.microsoft.com/office/drawing/2012/chart" uri="{CE6537A1-D6FC-4f65-9D91-7224C49458BB}">
-                <c15:showLeaderLines val="1"/>
-                <c15:leaderLines>
-                  <c:spPr>
-                    <a:ln w="9525" cap="flat" cmpd="sng" algn="ctr">
-                      <a:solidFill>
-                        <a:schemeClr val="tx1">
-                          <a:lumMod val="35000"/>
-                          <a:lumOff val="65000"/>
-                        </a:schemeClr>
-                      </a:solidFill>
-                      <a:round/>
-                    </a:ln>
-                    <a:effectLst/>
-                  </c:spPr>
-                </c15:leaderLines>
-              </c:ext>
-            </c:extLst>
-          </c:dLbls>
-          <c:cat>
-            <c:strRef>
-              <c:f>Sheet1!$A$2:$A$3</c:f>
-              <c:strCache>
-                <c:ptCount val="2"/>
-                <c:pt idx="0">
-                  <c:v>Logistic</c:v>
-                </c:pt>
-                <c:pt idx="1">
-                  <c:v>XGBoost</c:v>
-                </c:pt>
-              </c:strCache>
-            </c:strRef>
-          </c:cat>
-          <c:val>
-            <c:numRef>
-              <c:f>Sheet1!$B$2:$B$3</c:f>
-              <c:numCache>
-                <c:formatCode>General</c:formatCode>
-                <c:ptCount val="2"/>
-                <c:pt idx="0">
-                  <c:v>62.65</c:v>
-                </c:pt>
-                <c:pt idx="1">
-                  <c:v>63.12</c:v>
-                </c:pt>
-              </c:numCache>
-            </c:numRef>
-          </c:val>
-          <c:extLst>
-            <c:ext xmlns:c16="http://schemas.microsoft.com/office/drawing/2014/chart" uri="{C3380CC4-5D6E-409C-BE32-E72D297353CC}">
-              <c16:uniqueId val="{00000000-5503-4A7A-9E53-697F686176BB}"/>
-            </c:ext>
-          </c:extLst>
-        </c:ser>
-        <c:ser>
-          <c:idx val="1"/>
-          <c:order val="1"/>
-          <c:tx>
-            <c:strRef>
-              <c:f>Sheet1!$C$1</c:f>
-              <c:strCache>
-                <c:ptCount val="1"/>
-                <c:pt idx="0">
-                  <c:v>Test Data</c:v>
-                </c:pt>
-              </c:strCache>
-            </c:strRef>
-          </c:tx>
-          <c:spPr>
-            <a:solidFill>
-              <a:schemeClr val="accent2"/>
-            </a:solidFill>
-            <a:ln>
-              <a:noFill/>
-            </a:ln>
-            <a:effectLst/>
-          </c:spPr>
-          <c:invertIfNegative val="0"/>
-          <c:dLbls>
-            <c:spPr>
-              <a:noFill/>
-              <a:ln>
-                <a:noFill/>
-              </a:ln>
-              <a:effectLst/>
-            </c:spPr>
-            <c:txPr>
-              <a:bodyPr rot="0" spcFirstLastPara="1" vertOverflow="ellipsis" vert="horz" wrap="square" lIns="38100" tIns="19050" rIns="38100" bIns="19050" anchor="ctr" anchorCtr="1">
-                <a:spAutoFit/>
-              </a:bodyPr>
-              <a:lstStyle/>
-              <a:p>
-                <a:pPr>
-                  <a:defRPr sz="900" b="0" i="0" u="none" strike="noStrike" kern="1200" baseline="0">
-                    <a:solidFill>
-                      <a:schemeClr val="tx1">
-                        <a:lumMod val="75000"/>
-                        <a:lumOff val="25000"/>
-                      </a:schemeClr>
-                    </a:solidFill>
-                    <a:latin typeface="+mn-lt"/>
-                    <a:ea typeface="+mn-ea"/>
-                    <a:cs typeface="+mn-cs"/>
-                  </a:defRPr>
-                </a:pPr>
-                <a:endParaRPr lang="en-US"/>
-              </a:p>
-            </c:txPr>
-            <c:showLegendKey val="0"/>
-            <c:showVal val="1"/>
-            <c:showCatName val="0"/>
-            <c:showSerName val="0"/>
-            <c:showPercent val="0"/>
-            <c:showBubbleSize val="0"/>
-            <c:showLeaderLines val="0"/>
-            <c:extLst>
-              <c:ext xmlns:c15="http://schemas.microsoft.com/office/drawing/2012/chart" uri="{CE6537A1-D6FC-4f65-9D91-7224C49458BB}">
-                <c15:showLeaderLines val="1"/>
-                <c15:leaderLines>
-                  <c:spPr>
-                    <a:ln w="9525" cap="flat" cmpd="sng" algn="ctr">
-                      <a:solidFill>
-                        <a:schemeClr val="tx1">
-                          <a:lumMod val="35000"/>
-                          <a:lumOff val="65000"/>
-                        </a:schemeClr>
-                      </a:solidFill>
-                      <a:round/>
-                    </a:ln>
-                    <a:effectLst/>
-                  </c:spPr>
-                </c15:leaderLines>
-              </c:ext>
-            </c:extLst>
-          </c:dLbls>
-          <c:cat>
-            <c:strRef>
-              <c:f>Sheet1!$A$2:$A$3</c:f>
-              <c:strCache>
-                <c:ptCount val="2"/>
-                <c:pt idx="0">
-                  <c:v>Logistic</c:v>
-                </c:pt>
-                <c:pt idx="1">
-                  <c:v>XGBoost</c:v>
-                </c:pt>
-              </c:strCache>
-            </c:strRef>
-          </c:cat>
-          <c:val>
-            <c:numRef>
-              <c:f>Sheet1!$C$2:$C$3</c:f>
-              <c:numCache>
-                <c:formatCode>General</c:formatCode>
-                <c:ptCount val="2"/>
-                <c:pt idx="0">
-                  <c:v>62.22</c:v>
-                </c:pt>
-                <c:pt idx="1">
-                  <c:v>62.74</c:v>
-                </c:pt>
-              </c:numCache>
-            </c:numRef>
-          </c:val>
-          <c:extLst>
-            <c:ext xmlns:c16="http://schemas.microsoft.com/office/drawing/2014/chart" uri="{C3380CC4-5D6E-409C-BE32-E72D297353CC}">
-              <c16:uniqueId val="{00000003-5503-4A7A-9E53-697F686176BB}"/>
-            </c:ext>
-          </c:extLst>
-        </c:ser>
-        <c:dLbls>
-          <c:showLegendKey val="0"/>
-          <c:showVal val="0"/>
-          <c:showCatName val="0"/>
-          <c:showSerName val="0"/>
-          <c:showPercent val="0"/>
-          <c:showBubbleSize val="0"/>
-        </c:dLbls>
-        <c:gapWidth val="219"/>
-        <c:overlap val="-27"/>
-        <c:axId val="567375184"/>
-        <c:axId val="567373872"/>
-      </c:barChart>
-      <c:catAx>
-        <c:axId val="567375184"/>
-        <c:scaling>
-          <c:orientation val="minMax"/>
-        </c:scaling>
-        <c:delete val="0"/>
-        <c:axPos val="b"/>
-        <c:numFmt formatCode="General" sourceLinked="1"/>
-        <c:majorTickMark val="none"/>
-        <c:minorTickMark val="none"/>
-        <c:tickLblPos val="nextTo"/>
-        <c:spPr>
-          <a:noFill/>
-          <a:ln w="9525" cap="flat" cmpd="sng" algn="ctr">
-            <a:solidFill>
-              <a:schemeClr val="tx1">
-                <a:lumMod val="15000"/>
-                <a:lumOff val="85000"/>
-              </a:schemeClr>
-            </a:solidFill>
-            <a:round/>
-          </a:ln>
-          <a:effectLst/>
-        </c:spPr>
-        <c:txPr>
-          <a:bodyPr rot="-60000000" spcFirstLastPara="1" vertOverflow="ellipsis" vert="horz" wrap="square" anchor="ctr" anchorCtr="1"/>
-          <a:lstStyle/>
-          <a:p>
-            <a:pPr>
-              <a:defRPr sz="900" b="0" i="0" u="none" strike="noStrike" kern="1200" baseline="0">
-                <a:solidFill>
-                  <a:schemeClr val="tx1">
-                    <a:lumMod val="65000"/>
-                    <a:lumOff val="35000"/>
-                  </a:schemeClr>
-                </a:solidFill>
-                <a:latin typeface="+mn-lt"/>
-                <a:ea typeface="+mn-ea"/>
-                <a:cs typeface="+mn-cs"/>
-              </a:defRPr>
-            </a:pPr>
-            <a:endParaRPr lang="en-US"/>
-          </a:p>
-        </c:txPr>
-        <c:crossAx val="567373872"/>
-        <c:crosses val="autoZero"/>
-        <c:auto val="1"/>
-        <c:lblAlgn val="ctr"/>
-        <c:lblOffset val="100"/>
-        <c:noMultiLvlLbl val="0"/>
-      </c:catAx>
-      <c:valAx>
-        <c:axId val="567373872"/>
-        <c:scaling>
-          <c:orientation val="minMax"/>
-        </c:scaling>
-        <c:delete val="0"/>
-        <c:axPos val="l"/>
-        <c:majorGridlines>
-          <c:spPr>
-            <a:ln w="9525" cap="flat" cmpd="sng" algn="ctr">
-              <a:solidFill>
-                <a:schemeClr val="tx1">
-                  <a:lumMod val="15000"/>
-                  <a:lumOff val="85000"/>
-                </a:schemeClr>
-              </a:solidFill>
-              <a:round/>
-            </a:ln>
-            <a:effectLst/>
-          </c:spPr>
-        </c:majorGridlines>
-        <c:numFmt formatCode="General" sourceLinked="1"/>
-        <c:majorTickMark val="none"/>
-        <c:minorTickMark val="none"/>
-        <c:tickLblPos val="nextTo"/>
-        <c:spPr>
-          <a:noFill/>
-          <a:ln>
-            <a:noFill/>
-          </a:ln>
-          <a:effectLst/>
-        </c:spPr>
-        <c:txPr>
-          <a:bodyPr rot="-60000000" spcFirstLastPara="1" vertOverflow="ellipsis" vert="horz" wrap="square" anchor="ctr" anchorCtr="1"/>
-          <a:lstStyle/>
-          <a:p>
-            <a:pPr>
-              <a:defRPr sz="900" b="0" i="0" u="none" strike="noStrike" kern="1200" baseline="0">
-                <a:solidFill>
-                  <a:schemeClr val="tx1">
-                    <a:lumMod val="65000"/>
-                    <a:lumOff val="35000"/>
-                  </a:schemeClr>
-                </a:solidFill>
-                <a:latin typeface="+mn-lt"/>
-                <a:ea typeface="+mn-ea"/>
-                <a:cs typeface="+mn-cs"/>
-              </a:defRPr>
-            </a:pPr>
-            <a:endParaRPr lang="en-US"/>
-          </a:p>
-        </c:txPr>
-        <c:crossAx val="567375184"/>
-        <c:crosses val="autoZero"/>
-        <c:crossBetween val="between"/>
-      </c:valAx>
-      <c:spPr>
-        <a:noFill/>
-        <a:ln>
-          <a:noFill/>
-        </a:ln>
-        <a:effectLst/>
-      </c:spPr>
-    </c:plotArea>
-    <c:legend>
-      <c:legendPos val="b"/>
-      <c:overlay val="0"/>
-      <c:spPr>
-        <a:noFill/>
-        <a:ln>
-          <a:noFill/>
-        </a:ln>
-        <a:effectLst/>
-      </c:spPr>
-      <c:txPr>
-        <a:bodyPr rot="0" spcFirstLastPara="1" vertOverflow="ellipsis" vert="horz" wrap="square" anchor="ctr" anchorCtr="1"/>
-        <a:lstStyle/>
-        <a:p>
-          <a:pPr>
-            <a:defRPr sz="900" b="0" i="0" u="none" strike="noStrike" kern="1200" baseline="0">
-              <a:solidFill>
-                <a:schemeClr val="tx1">
-                  <a:lumMod val="65000"/>
-                  <a:lumOff val="35000"/>
-                </a:schemeClr>
-              </a:solidFill>
-              <a:latin typeface="+mn-lt"/>
-              <a:ea typeface="+mn-ea"/>
-              <a:cs typeface="+mn-cs"/>
-            </a:defRPr>
-          </a:pPr>
-          <a:endParaRPr lang="en-US"/>
-        </a:p>
-      </c:txPr>
-    </c:legend>
-    <c:plotVisOnly val="1"/>
-    <c:dispBlanksAs val="gap"/>
-    <c:extLst>
-      <c:ext xmlns:c16r3="http://schemas.microsoft.com/office/drawing/2017/03/chart" uri="{56B9EC1D-385E-4148-901F-78D8002777C0}">
-        <c16r3:dataDisplayOptions16>
-          <c16r3:dispNaAsBlank val="1"/>
-        </c16r3:dataDisplayOptions16>
-      </c:ext>
-    </c:extLst>
-    <c:showDLblsOverMax val="0"/>
-  </c:chart>
-  <c:spPr>
-    <a:solidFill>
-      <a:schemeClr val="bg1"/>
-    </a:solidFill>
-    <a:ln w="9525" cap="flat" cmpd="sng" algn="ctr">
-      <a:solidFill>
-        <a:schemeClr val="tx1">
-          <a:lumMod val="15000"/>
-          <a:lumOff val="85000"/>
-        </a:schemeClr>
-      </a:solidFill>
-      <a:round/>
-    </a:ln>
-    <a:effectLst/>
-  </c:spPr>
-  <c:txPr>
-    <a:bodyPr/>
-    <a:lstStyle/>
-    <a:p>
-      <a:pPr>
-        <a:defRPr/>
-      </a:pPr>
-      <a:endParaRPr lang="en-US"/>
-    </a:p>
-  </c:txPr>
-  <c:externalData r:id="rId3">
-    <c:autoUpdate val="0"/>
-  </c:externalData>
-</c:chartSpace>
-</file>
-
-<file path=word/charts/chart2.xml><?xml version="1.0" encoding="utf-8"?>
 <c:chartSpace xmlns:c="http://schemas.openxmlformats.org/drawingml/2006/chart" xmlns:a="http://schemas.openxmlformats.org/drawingml/2006/main" xmlns:r="http://schemas.openxmlformats.org/officeDocument/2006/relationships" xmlns:c16r2="http://schemas.microsoft.com/office/drawing/2015/06/chart">
   <c:date1904 val="0"/>
   <c:lang val="en-US"/>
@@ -16999,7 +17255,7 @@
           </c:val>
           <c:extLst>
             <c:ext xmlns:c16="http://schemas.microsoft.com/office/drawing/2014/chart" uri="{C3380CC4-5D6E-409C-BE32-E72D297353CC}">
-              <c16:uniqueId val="{00000000-3A78-4367-9C23-F2C3DA893686}"/>
+              <c16:uniqueId val="{00000000-ABC9-46E2-A155-7BF2060F4900}"/>
             </c:ext>
           </c:extLst>
         </c:ser>
@@ -17203,6 +17459,470 @@
 </c:chartSpace>
 </file>
 
+<file path=word/charts/chart2.xml><?xml version="1.0" encoding="utf-8"?>
+<c:chartSpace xmlns:c="http://schemas.openxmlformats.org/drawingml/2006/chart" xmlns:a="http://schemas.openxmlformats.org/drawingml/2006/main" xmlns:r="http://schemas.openxmlformats.org/officeDocument/2006/relationships" xmlns:c16r2="http://schemas.microsoft.com/office/drawing/2015/06/chart">
+  <c:date1904 val="0"/>
+  <c:lang val="en-US"/>
+  <c:roundedCorners val="0"/>
+  <mc:AlternateContent xmlns:mc="http://schemas.openxmlformats.org/markup-compatibility/2006">
+    <mc:Choice xmlns:c14="http://schemas.microsoft.com/office/drawing/2007/8/2/chart" Requires="c14">
+      <c14:style val="102"/>
+    </mc:Choice>
+    <mc:Fallback>
+      <c:style val="2"/>
+    </mc:Fallback>
+  </mc:AlternateContent>
+  <c:chart>
+    <c:autoTitleDeleted val="0"/>
+    <c:plotArea>
+      <c:layout>
+        <c:manualLayout>
+          <c:layoutTarget val="inner"/>
+          <c:xMode val="edge"/>
+          <c:yMode val="edge"/>
+          <c:x val="0.12519973113116958"/>
+          <c:y val="8.5271317829457363E-2"/>
+          <c:w val="0.79803181614493313"/>
+          <c:h val="0.55757065250564608"/>
+        </c:manualLayout>
+      </c:layout>
+      <c:barChart>
+        <c:barDir val="col"/>
+        <c:grouping val="clustered"/>
+        <c:varyColors val="0"/>
+        <c:ser>
+          <c:idx val="0"/>
+          <c:order val="0"/>
+          <c:tx>
+            <c:strRef>
+              <c:f>Sheet1!$B$1</c:f>
+              <c:strCache>
+                <c:ptCount val="1"/>
+                <c:pt idx="0">
+                  <c:v>Training Data</c:v>
+                </c:pt>
+              </c:strCache>
+            </c:strRef>
+          </c:tx>
+          <c:spPr>
+            <a:solidFill>
+              <a:schemeClr val="accent1"/>
+            </a:solidFill>
+            <a:ln>
+              <a:noFill/>
+            </a:ln>
+            <a:effectLst/>
+          </c:spPr>
+          <c:invertIfNegative val="0"/>
+          <c:dLbls>
+            <c:spPr>
+              <a:noFill/>
+              <a:ln>
+                <a:noFill/>
+              </a:ln>
+              <a:effectLst/>
+            </c:spPr>
+            <c:txPr>
+              <a:bodyPr rot="0" spcFirstLastPara="1" vertOverflow="ellipsis" vert="horz" wrap="square" lIns="38100" tIns="19050" rIns="38100" bIns="19050" anchor="ctr" anchorCtr="1">
+                <a:spAutoFit/>
+              </a:bodyPr>
+              <a:lstStyle/>
+              <a:p>
+                <a:pPr>
+                  <a:defRPr sz="900" b="0" i="0" u="none" strike="noStrike" kern="1200" baseline="0">
+                    <a:solidFill>
+                      <a:schemeClr val="tx1">
+                        <a:lumMod val="75000"/>
+                        <a:lumOff val="25000"/>
+                      </a:schemeClr>
+                    </a:solidFill>
+                    <a:latin typeface="+mn-lt"/>
+                    <a:ea typeface="+mn-ea"/>
+                    <a:cs typeface="+mn-cs"/>
+                  </a:defRPr>
+                </a:pPr>
+                <a:endParaRPr lang="en-US"/>
+              </a:p>
+            </c:txPr>
+            <c:showLegendKey val="0"/>
+            <c:showVal val="1"/>
+            <c:showCatName val="0"/>
+            <c:showSerName val="0"/>
+            <c:showPercent val="0"/>
+            <c:showBubbleSize val="0"/>
+            <c:showLeaderLines val="0"/>
+            <c:extLst>
+              <c:ext xmlns:c15="http://schemas.microsoft.com/office/drawing/2012/chart" uri="{CE6537A1-D6FC-4f65-9D91-7224C49458BB}">
+                <c15:showLeaderLines val="1"/>
+                <c15:leaderLines>
+                  <c:spPr>
+                    <a:ln w="9525" cap="flat" cmpd="sng" algn="ctr">
+                      <a:solidFill>
+                        <a:schemeClr val="tx1">
+                          <a:lumMod val="35000"/>
+                          <a:lumOff val="65000"/>
+                        </a:schemeClr>
+                      </a:solidFill>
+                      <a:round/>
+                    </a:ln>
+                    <a:effectLst/>
+                  </c:spPr>
+                </c15:leaderLines>
+              </c:ext>
+            </c:extLst>
+          </c:dLbls>
+          <c:cat>
+            <c:strRef>
+              <c:f>Sheet1!$A$2:$A$3</c:f>
+              <c:strCache>
+                <c:ptCount val="2"/>
+                <c:pt idx="0">
+                  <c:v>Logistic</c:v>
+                </c:pt>
+                <c:pt idx="1">
+                  <c:v>XGBoost</c:v>
+                </c:pt>
+              </c:strCache>
+            </c:strRef>
+          </c:cat>
+          <c:val>
+            <c:numRef>
+              <c:f>Sheet1!$B$2:$B$3</c:f>
+              <c:numCache>
+                <c:formatCode>General</c:formatCode>
+                <c:ptCount val="2"/>
+                <c:pt idx="0">
+                  <c:v>75.400000000000006</c:v>
+                </c:pt>
+                <c:pt idx="1">
+                  <c:v>63.12</c:v>
+                </c:pt>
+              </c:numCache>
+            </c:numRef>
+          </c:val>
+          <c:extLst>
+            <c:ext xmlns:c16="http://schemas.microsoft.com/office/drawing/2014/chart" uri="{C3380CC4-5D6E-409C-BE32-E72D297353CC}">
+              <c16:uniqueId val="{00000000-5503-4A7A-9E53-697F686176BB}"/>
+            </c:ext>
+          </c:extLst>
+        </c:ser>
+        <c:ser>
+          <c:idx val="1"/>
+          <c:order val="1"/>
+          <c:tx>
+            <c:strRef>
+              <c:f>Sheet1!$C$1</c:f>
+              <c:strCache>
+                <c:ptCount val="1"/>
+                <c:pt idx="0">
+                  <c:v>Test Data</c:v>
+                </c:pt>
+              </c:strCache>
+            </c:strRef>
+          </c:tx>
+          <c:spPr>
+            <a:solidFill>
+              <a:schemeClr val="accent2"/>
+            </a:solidFill>
+            <a:ln>
+              <a:noFill/>
+            </a:ln>
+            <a:effectLst/>
+          </c:spPr>
+          <c:invertIfNegative val="0"/>
+          <c:dLbls>
+            <c:spPr>
+              <a:noFill/>
+              <a:ln>
+                <a:noFill/>
+              </a:ln>
+              <a:effectLst/>
+            </c:spPr>
+            <c:txPr>
+              <a:bodyPr rot="0" spcFirstLastPara="1" vertOverflow="ellipsis" vert="horz" wrap="square" lIns="38100" tIns="19050" rIns="38100" bIns="19050" anchor="ctr" anchorCtr="1">
+                <a:spAutoFit/>
+              </a:bodyPr>
+              <a:lstStyle/>
+              <a:p>
+                <a:pPr>
+                  <a:defRPr sz="900" b="0" i="0" u="none" strike="noStrike" kern="1200" baseline="0">
+                    <a:solidFill>
+                      <a:schemeClr val="tx1">
+                        <a:lumMod val="75000"/>
+                        <a:lumOff val="25000"/>
+                      </a:schemeClr>
+                    </a:solidFill>
+                    <a:latin typeface="+mn-lt"/>
+                    <a:ea typeface="+mn-ea"/>
+                    <a:cs typeface="+mn-cs"/>
+                  </a:defRPr>
+                </a:pPr>
+                <a:endParaRPr lang="en-US"/>
+              </a:p>
+            </c:txPr>
+            <c:showLegendKey val="0"/>
+            <c:showVal val="1"/>
+            <c:showCatName val="0"/>
+            <c:showSerName val="0"/>
+            <c:showPercent val="0"/>
+            <c:showBubbleSize val="0"/>
+            <c:showLeaderLines val="0"/>
+            <c:extLst>
+              <c:ext xmlns:c15="http://schemas.microsoft.com/office/drawing/2012/chart" uri="{CE6537A1-D6FC-4f65-9D91-7224C49458BB}">
+                <c15:showLeaderLines val="1"/>
+                <c15:leaderLines>
+                  <c:spPr>
+                    <a:ln w="9525" cap="flat" cmpd="sng" algn="ctr">
+                      <a:solidFill>
+                        <a:schemeClr val="tx1">
+                          <a:lumMod val="35000"/>
+                          <a:lumOff val="65000"/>
+                        </a:schemeClr>
+                      </a:solidFill>
+                      <a:round/>
+                    </a:ln>
+                    <a:effectLst/>
+                  </c:spPr>
+                </c15:leaderLines>
+              </c:ext>
+            </c:extLst>
+          </c:dLbls>
+          <c:cat>
+            <c:strRef>
+              <c:f>Sheet1!$A$2:$A$3</c:f>
+              <c:strCache>
+                <c:ptCount val="2"/>
+                <c:pt idx="0">
+                  <c:v>Logistic</c:v>
+                </c:pt>
+                <c:pt idx="1">
+                  <c:v>XGBoost</c:v>
+                </c:pt>
+              </c:strCache>
+            </c:strRef>
+          </c:cat>
+          <c:val>
+            <c:numRef>
+              <c:f>Sheet1!$C$2:$C$3</c:f>
+              <c:numCache>
+                <c:formatCode>General</c:formatCode>
+                <c:ptCount val="2"/>
+                <c:pt idx="0">
+                  <c:v>65.73</c:v>
+                </c:pt>
+                <c:pt idx="1">
+                  <c:v>65</c:v>
+                </c:pt>
+              </c:numCache>
+            </c:numRef>
+          </c:val>
+          <c:extLst>
+            <c:ext xmlns:c16="http://schemas.microsoft.com/office/drawing/2014/chart" uri="{C3380CC4-5D6E-409C-BE32-E72D297353CC}">
+              <c16:uniqueId val="{00000003-5503-4A7A-9E53-697F686176BB}"/>
+            </c:ext>
+          </c:extLst>
+        </c:ser>
+        <c:dLbls>
+          <c:showLegendKey val="0"/>
+          <c:showVal val="0"/>
+          <c:showCatName val="0"/>
+          <c:showSerName val="0"/>
+          <c:showPercent val="0"/>
+          <c:showBubbleSize val="0"/>
+        </c:dLbls>
+        <c:gapWidth val="219"/>
+        <c:overlap val="-27"/>
+        <c:axId val="567375184"/>
+        <c:axId val="567373872"/>
+      </c:barChart>
+      <c:catAx>
+        <c:axId val="567375184"/>
+        <c:scaling>
+          <c:orientation val="minMax"/>
+        </c:scaling>
+        <c:delete val="0"/>
+        <c:axPos val="b"/>
+        <c:numFmt formatCode="General" sourceLinked="1"/>
+        <c:majorTickMark val="none"/>
+        <c:minorTickMark val="none"/>
+        <c:tickLblPos val="nextTo"/>
+        <c:spPr>
+          <a:noFill/>
+          <a:ln w="9525" cap="flat" cmpd="sng" algn="ctr">
+            <a:solidFill>
+              <a:schemeClr val="tx1">
+                <a:lumMod val="15000"/>
+                <a:lumOff val="85000"/>
+              </a:schemeClr>
+            </a:solidFill>
+            <a:round/>
+          </a:ln>
+          <a:effectLst/>
+        </c:spPr>
+        <c:txPr>
+          <a:bodyPr rot="-60000000" spcFirstLastPara="1" vertOverflow="ellipsis" vert="horz" wrap="square" anchor="ctr" anchorCtr="1"/>
+          <a:lstStyle/>
+          <a:p>
+            <a:pPr>
+              <a:defRPr sz="900" b="0" i="0" u="none" strike="noStrike" kern="1200" baseline="0">
+                <a:solidFill>
+                  <a:schemeClr val="tx1">
+                    <a:lumMod val="65000"/>
+                    <a:lumOff val="35000"/>
+                  </a:schemeClr>
+                </a:solidFill>
+                <a:latin typeface="+mn-lt"/>
+                <a:ea typeface="+mn-ea"/>
+                <a:cs typeface="+mn-cs"/>
+              </a:defRPr>
+            </a:pPr>
+            <a:endParaRPr lang="en-US"/>
+          </a:p>
+        </c:txPr>
+        <c:crossAx val="567373872"/>
+        <c:crosses val="autoZero"/>
+        <c:auto val="1"/>
+        <c:lblAlgn val="ctr"/>
+        <c:lblOffset val="100"/>
+        <c:noMultiLvlLbl val="0"/>
+      </c:catAx>
+      <c:valAx>
+        <c:axId val="567373872"/>
+        <c:scaling>
+          <c:orientation val="minMax"/>
+        </c:scaling>
+        <c:delete val="0"/>
+        <c:axPos val="l"/>
+        <c:majorGridlines>
+          <c:spPr>
+            <a:ln w="9525" cap="flat" cmpd="sng" algn="ctr">
+              <a:solidFill>
+                <a:schemeClr val="tx1">
+                  <a:lumMod val="15000"/>
+                  <a:lumOff val="85000"/>
+                </a:schemeClr>
+              </a:solidFill>
+              <a:round/>
+            </a:ln>
+            <a:effectLst/>
+          </c:spPr>
+        </c:majorGridlines>
+        <c:numFmt formatCode="General" sourceLinked="1"/>
+        <c:majorTickMark val="none"/>
+        <c:minorTickMark val="none"/>
+        <c:tickLblPos val="nextTo"/>
+        <c:spPr>
+          <a:noFill/>
+          <a:ln>
+            <a:noFill/>
+          </a:ln>
+          <a:effectLst/>
+        </c:spPr>
+        <c:txPr>
+          <a:bodyPr rot="-60000000" spcFirstLastPara="1" vertOverflow="ellipsis" vert="horz" wrap="square" anchor="ctr" anchorCtr="1"/>
+          <a:lstStyle/>
+          <a:p>
+            <a:pPr>
+              <a:defRPr sz="900" b="0" i="0" u="none" strike="noStrike" kern="1200" baseline="0">
+                <a:solidFill>
+                  <a:schemeClr val="tx1">
+                    <a:lumMod val="65000"/>
+                    <a:lumOff val="35000"/>
+                  </a:schemeClr>
+                </a:solidFill>
+                <a:latin typeface="+mn-lt"/>
+                <a:ea typeface="+mn-ea"/>
+                <a:cs typeface="+mn-cs"/>
+              </a:defRPr>
+            </a:pPr>
+            <a:endParaRPr lang="en-US"/>
+          </a:p>
+        </c:txPr>
+        <c:crossAx val="567375184"/>
+        <c:crosses val="autoZero"/>
+        <c:crossBetween val="between"/>
+      </c:valAx>
+      <c:spPr>
+        <a:noFill/>
+        <a:ln>
+          <a:noFill/>
+        </a:ln>
+        <a:effectLst/>
+      </c:spPr>
+    </c:plotArea>
+    <c:legend>
+      <c:legendPos val="b"/>
+      <c:overlay val="0"/>
+      <c:spPr>
+        <a:noFill/>
+        <a:ln>
+          <a:noFill/>
+        </a:ln>
+        <a:effectLst/>
+      </c:spPr>
+      <c:txPr>
+        <a:bodyPr rot="0" spcFirstLastPara="1" vertOverflow="ellipsis" vert="horz" wrap="square" anchor="ctr" anchorCtr="1"/>
+        <a:lstStyle/>
+        <a:p>
+          <a:pPr>
+            <a:defRPr sz="900" b="0" i="0" u="none" strike="noStrike" kern="1200" baseline="0">
+              <a:solidFill>
+                <a:schemeClr val="tx1">
+                  <a:lumMod val="65000"/>
+                  <a:lumOff val="35000"/>
+                </a:schemeClr>
+              </a:solidFill>
+              <a:latin typeface="+mn-lt"/>
+              <a:ea typeface="+mn-ea"/>
+              <a:cs typeface="+mn-cs"/>
+            </a:defRPr>
+          </a:pPr>
+          <a:endParaRPr lang="en-US"/>
+        </a:p>
+      </c:txPr>
+    </c:legend>
+    <c:plotVisOnly val="1"/>
+    <c:dispBlanksAs val="gap"/>
+    <c:extLst>
+      <c:ext xmlns:c16r3="http://schemas.microsoft.com/office/drawing/2017/03/chart" uri="{56B9EC1D-385E-4148-901F-78D8002777C0}">
+        <c16r3:dataDisplayOptions16>
+          <c16r3:dispNaAsBlank val="1"/>
+        </c16r3:dataDisplayOptions16>
+      </c:ext>
+    </c:extLst>
+    <c:showDLblsOverMax val="0"/>
+  </c:chart>
+  <c:spPr>
+    <a:solidFill>
+      <a:schemeClr val="bg1"/>
+    </a:solidFill>
+    <a:ln w="9525" cap="flat" cmpd="sng" algn="ctr">
+      <a:solidFill>
+        <a:schemeClr val="tx1">
+          <a:lumMod val="15000"/>
+          <a:lumOff val="85000"/>
+        </a:schemeClr>
+      </a:solidFill>
+      <a:round/>
+    </a:ln>
+    <a:effectLst/>
+  </c:spPr>
+  <c:txPr>
+    <a:bodyPr/>
+    <a:lstStyle/>
+    <a:p>
+      <a:pPr>
+        <a:defRPr/>
+      </a:pPr>
+      <a:endParaRPr lang="en-US"/>
+    </a:p>
+  </c:txPr>
+  <c:externalData r:id="rId3">
+    <c:autoUpdate val="0"/>
+  </c:externalData>
+</c:chartSpace>
+</file>
+
 <file path=word/charts/colors1.xml><?xml version="1.0" encoding="utf-8"?>
 <cs:colorStyle xmlns:cs="http://schemas.microsoft.com/office/drawing/2012/chartStyle" xmlns:a="http://schemas.openxmlformats.org/drawingml/2006/main" meth="cycle" id="10">
   <a:schemeClr val="accent1"/>
@@ -17284,509 +18004,6 @@
 </file>
 
 <file path=word/charts/style1.xml><?xml version="1.0" encoding="utf-8"?>
-<cs:chartStyle xmlns:cs="http://schemas.microsoft.com/office/drawing/2012/chartStyle" xmlns:a="http://schemas.openxmlformats.org/drawingml/2006/main" id="201">
-  <cs:axisTitle>
-    <cs:lnRef idx="0"/>
-    <cs:fillRef idx="0"/>
-    <cs:effectRef idx="0"/>
-    <cs:fontRef idx="minor">
-      <a:schemeClr val="tx1">
-        <a:lumMod val="65000"/>
-        <a:lumOff val="35000"/>
-      </a:schemeClr>
-    </cs:fontRef>
-    <cs:defRPr sz="1000" kern="1200"/>
-  </cs:axisTitle>
-  <cs:categoryAxis>
-    <cs:lnRef idx="0"/>
-    <cs:fillRef idx="0"/>
-    <cs:effectRef idx="0"/>
-    <cs:fontRef idx="minor">
-      <a:schemeClr val="tx1">
-        <a:lumMod val="65000"/>
-        <a:lumOff val="35000"/>
-      </a:schemeClr>
-    </cs:fontRef>
-    <cs:spPr>
-      <a:ln w="9525" cap="flat" cmpd="sng" algn="ctr">
-        <a:solidFill>
-          <a:schemeClr val="tx1">
-            <a:lumMod val="15000"/>
-            <a:lumOff val="85000"/>
-          </a:schemeClr>
-        </a:solidFill>
-        <a:round/>
-      </a:ln>
-    </cs:spPr>
-    <cs:defRPr sz="900" kern="1200"/>
-  </cs:categoryAxis>
-  <cs:chartArea mods="allowNoFillOverride allowNoLineOverride">
-    <cs:lnRef idx="0"/>
-    <cs:fillRef idx="0"/>
-    <cs:effectRef idx="0"/>
-    <cs:fontRef idx="minor">
-      <a:schemeClr val="tx1"/>
-    </cs:fontRef>
-    <cs:spPr>
-      <a:solidFill>
-        <a:schemeClr val="bg1"/>
-      </a:solidFill>
-      <a:ln w="9525" cap="flat" cmpd="sng" algn="ctr">
-        <a:solidFill>
-          <a:schemeClr val="tx1">
-            <a:lumMod val="15000"/>
-            <a:lumOff val="85000"/>
-          </a:schemeClr>
-        </a:solidFill>
-        <a:round/>
-      </a:ln>
-    </cs:spPr>
-    <cs:defRPr sz="1000" kern="1200"/>
-  </cs:chartArea>
-  <cs:dataLabel>
-    <cs:lnRef idx="0"/>
-    <cs:fillRef idx="0"/>
-    <cs:effectRef idx="0"/>
-    <cs:fontRef idx="minor">
-      <a:schemeClr val="tx1">
-        <a:lumMod val="75000"/>
-        <a:lumOff val="25000"/>
-      </a:schemeClr>
-    </cs:fontRef>
-    <cs:defRPr sz="900" kern="1200"/>
-  </cs:dataLabel>
-  <cs:dataLabelCallout>
-    <cs:lnRef idx="0"/>
-    <cs:fillRef idx="0"/>
-    <cs:effectRef idx="0"/>
-    <cs:fontRef idx="minor">
-      <a:schemeClr val="dk1">
-        <a:lumMod val="65000"/>
-        <a:lumOff val="35000"/>
-      </a:schemeClr>
-    </cs:fontRef>
-    <cs:spPr>
-      <a:solidFill>
-        <a:schemeClr val="lt1"/>
-      </a:solidFill>
-      <a:ln>
-        <a:solidFill>
-          <a:schemeClr val="dk1">
-            <a:lumMod val="25000"/>
-            <a:lumOff val="75000"/>
-          </a:schemeClr>
-        </a:solidFill>
-      </a:ln>
-    </cs:spPr>
-    <cs:defRPr sz="900" kern="1200"/>
-    <cs:bodyPr rot="0" spcFirstLastPara="1" vertOverflow="clip" horzOverflow="clip" vert="horz" wrap="square" lIns="36576" tIns="18288" rIns="36576" bIns="18288" anchor="ctr" anchorCtr="1">
-      <a:spAutoFit/>
-    </cs:bodyPr>
-  </cs:dataLabelCallout>
-  <cs:dataPoint>
-    <cs:lnRef idx="0"/>
-    <cs:fillRef idx="1">
-      <cs:styleClr val="auto"/>
-    </cs:fillRef>
-    <cs:effectRef idx="0"/>
-    <cs:fontRef idx="minor">
-      <a:schemeClr val="tx1"/>
-    </cs:fontRef>
-  </cs:dataPoint>
-  <cs:dataPoint3D>
-    <cs:lnRef idx="0"/>
-    <cs:fillRef idx="1">
-      <cs:styleClr val="auto"/>
-    </cs:fillRef>
-    <cs:effectRef idx="0"/>
-    <cs:fontRef idx="minor">
-      <a:schemeClr val="tx1"/>
-    </cs:fontRef>
-  </cs:dataPoint3D>
-  <cs:dataPointLine>
-    <cs:lnRef idx="0">
-      <cs:styleClr val="auto"/>
-    </cs:lnRef>
-    <cs:fillRef idx="1"/>
-    <cs:effectRef idx="0"/>
-    <cs:fontRef idx="minor">
-      <a:schemeClr val="tx1"/>
-    </cs:fontRef>
-    <cs:spPr>
-      <a:ln w="28575" cap="rnd">
-        <a:solidFill>
-          <a:schemeClr val="phClr"/>
-        </a:solidFill>
-        <a:round/>
-      </a:ln>
-    </cs:spPr>
-  </cs:dataPointLine>
-  <cs:dataPointMarker>
-    <cs:lnRef idx="0">
-      <cs:styleClr val="auto"/>
-    </cs:lnRef>
-    <cs:fillRef idx="1">
-      <cs:styleClr val="auto"/>
-    </cs:fillRef>
-    <cs:effectRef idx="0"/>
-    <cs:fontRef idx="minor">
-      <a:schemeClr val="tx1"/>
-    </cs:fontRef>
-    <cs:spPr>
-      <a:ln w="9525">
-        <a:solidFill>
-          <a:schemeClr val="phClr"/>
-        </a:solidFill>
-      </a:ln>
-    </cs:spPr>
-  </cs:dataPointMarker>
-  <cs:dataPointMarkerLayout symbol="circle" size="5"/>
-  <cs:dataPointWireframe>
-    <cs:lnRef idx="0">
-      <cs:styleClr val="auto"/>
-    </cs:lnRef>
-    <cs:fillRef idx="1"/>
-    <cs:effectRef idx="0"/>
-    <cs:fontRef idx="minor">
-      <a:schemeClr val="tx1"/>
-    </cs:fontRef>
-    <cs:spPr>
-      <a:ln w="9525" cap="rnd">
-        <a:solidFill>
-          <a:schemeClr val="phClr"/>
-        </a:solidFill>
-        <a:round/>
-      </a:ln>
-    </cs:spPr>
-  </cs:dataPointWireframe>
-  <cs:dataTable>
-    <cs:lnRef idx="0"/>
-    <cs:fillRef idx="0"/>
-    <cs:effectRef idx="0"/>
-    <cs:fontRef idx="minor">
-      <a:schemeClr val="tx1">
-        <a:lumMod val="65000"/>
-        <a:lumOff val="35000"/>
-      </a:schemeClr>
-    </cs:fontRef>
-    <cs:spPr>
-      <a:noFill/>
-      <a:ln w="9525" cap="flat" cmpd="sng" algn="ctr">
-        <a:solidFill>
-          <a:schemeClr val="tx1">
-            <a:lumMod val="15000"/>
-            <a:lumOff val="85000"/>
-          </a:schemeClr>
-        </a:solidFill>
-        <a:round/>
-      </a:ln>
-    </cs:spPr>
-    <cs:defRPr sz="900" kern="1200"/>
-  </cs:dataTable>
-  <cs:downBar>
-    <cs:lnRef idx="0"/>
-    <cs:fillRef idx="0"/>
-    <cs:effectRef idx="0"/>
-    <cs:fontRef idx="minor">
-      <a:schemeClr val="dk1"/>
-    </cs:fontRef>
-    <cs:spPr>
-      <a:solidFill>
-        <a:schemeClr val="dk1">
-          <a:lumMod val="65000"/>
-          <a:lumOff val="35000"/>
-        </a:schemeClr>
-      </a:solidFill>
-      <a:ln w="9525">
-        <a:solidFill>
-          <a:schemeClr val="tx1">
-            <a:lumMod val="65000"/>
-            <a:lumOff val="35000"/>
-          </a:schemeClr>
-        </a:solidFill>
-      </a:ln>
-    </cs:spPr>
-  </cs:downBar>
-  <cs:dropLine>
-    <cs:lnRef idx="0"/>
-    <cs:fillRef idx="0"/>
-    <cs:effectRef idx="0"/>
-    <cs:fontRef idx="minor">
-      <a:schemeClr val="tx1"/>
-    </cs:fontRef>
-    <cs:spPr>
-      <a:ln w="9525" cap="flat" cmpd="sng" algn="ctr">
-        <a:solidFill>
-          <a:schemeClr val="tx1">
-            <a:lumMod val="35000"/>
-            <a:lumOff val="65000"/>
-          </a:schemeClr>
-        </a:solidFill>
-        <a:round/>
-      </a:ln>
-    </cs:spPr>
-  </cs:dropLine>
-  <cs:errorBar>
-    <cs:lnRef idx="0"/>
-    <cs:fillRef idx="0"/>
-    <cs:effectRef idx="0"/>
-    <cs:fontRef idx="minor">
-      <a:schemeClr val="tx1"/>
-    </cs:fontRef>
-    <cs:spPr>
-      <a:ln w="9525" cap="flat" cmpd="sng" algn="ctr">
-        <a:solidFill>
-          <a:schemeClr val="tx1">
-            <a:lumMod val="65000"/>
-            <a:lumOff val="35000"/>
-          </a:schemeClr>
-        </a:solidFill>
-        <a:round/>
-      </a:ln>
-    </cs:spPr>
-  </cs:errorBar>
-  <cs:floor>
-    <cs:lnRef idx="0"/>
-    <cs:fillRef idx="0"/>
-    <cs:effectRef idx="0"/>
-    <cs:fontRef idx="minor">
-      <a:schemeClr val="tx1"/>
-    </cs:fontRef>
-    <cs:spPr>
-      <a:noFill/>
-      <a:ln>
-        <a:noFill/>
-      </a:ln>
-    </cs:spPr>
-  </cs:floor>
-  <cs:gridlineMajor>
-    <cs:lnRef idx="0"/>
-    <cs:fillRef idx="0"/>
-    <cs:effectRef idx="0"/>
-    <cs:fontRef idx="minor">
-      <a:schemeClr val="tx1"/>
-    </cs:fontRef>
-    <cs:spPr>
-      <a:ln w="9525" cap="flat" cmpd="sng" algn="ctr">
-        <a:solidFill>
-          <a:schemeClr val="tx1">
-            <a:lumMod val="15000"/>
-            <a:lumOff val="85000"/>
-          </a:schemeClr>
-        </a:solidFill>
-        <a:round/>
-      </a:ln>
-    </cs:spPr>
-  </cs:gridlineMajor>
-  <cs:gridlineMinor>
-    <cs:lnRef idx="0"/>
-    <cs:fillRef idx="0"/>
-    <cs:effectRef idx="0"/>
-    <cs:fontRef idx="minor">
-      <a:schemeClr val="tx1"/>
-    </cs:fontRef>
-    <cs:spPr>
-      <a:ln w="9525" cap="flat" cmpd="sng" algn="ctr">
-        <a:solidFill>
-          <a:schemeClr val="tx1">
-            <a:lumMod val="5000"/>
-            <a:lumOff val="95000"/>
-          </a:schemeClr>
-        </a:solidFill>
-        <a:round/>
-      </a:ln>
-    </cs:spPr>
-  </cs:gridlineMinor>
-  <cs:hiLoLine>
-    <cs:lnRef idx="0"/>
-    <cs:fillRef idx="0"/>
-    <cs:effectRef idx="0"/>
-    <cs:fontRef idx="minor">
-      <a:schemeClr val="tx1"/>
-    </cs:fontRef>
-    <cs:spPr>
-      <a:ln w="9525" cap="flat" cmpd="sng" algn="ctr">
-        <a:solidFill>
-          <a:schemeClr val="tx1">
-            <a:lumMod val="75000"/>
-            <a:lumOff val="25000"/>
-          </a:schemeClr>
-        </a:solidFill>
-        <a:round/>
-      </a:ln>
-    </cs:spPr>
-  </cs:hiLoLine>
-  <cs:leaderLine>
-    <cs:lnRef idx="0"/>
-    <cs:fillRef idx="0"/>
-    <cs:effectRef idx="0"/>
-    <cs:fontRef idx="minor">
-      <a:schemeClr val="tx1"/>
-    </cs:fontRef>
-    <cs:spPr>
-      <a:ln w="9525" cap="flat" cmpd="sng" algn="ctr">
-        <a:solidFill>
-          <a:schemeClr val="tx1">
-            <a:lumMod val="35000"/>
-            <a:lumOff val="65000"/>
-          </a:schemeClr>
-        </a:solidFill>
-        <a:round/>
-      </a:ln>
-    </cs:spPr>
-  </cs:leaderLine>
-  <cs:legend>
-    <cs:lnRef idx="0"/>
-    <cs:fillRef idx="0"/>
-    <cs:effectRef idx="0"/>
-    <cs:fontRef idx="minor">
-      <a:schemeClr val="tx1">
-        <a:lumMod val="65000"/>
-        <a:lumOff val="35000"/>
-      </a:schemeClr>
-    </cs:fontRef>
-    <cs:defRPr sz="900" kern="1200"/>
-  </cs:legend>
-  <cs:plotArea mods="allowNoFillOverride allowNoLineOverride">
-    <cs:lnRef idx="0"/>
-    <cs:fillRef idx="0"/>
-    <cs:effectRef idx="0"/>
-    <cs:fontRef idx="minor">
-      <a:schemeClr val="tx1"/>
-    </cs:fontRef>
-  </cs:plotArea>
-  <cs:plotArea3D mods="allowNoFillOverride allowNoLineOverride">
-    <cs:lnRef idx="0"/>
-    <cs:fillRef idx="0"/>
-    <cs:effectRef idx="0"/>
-    <cs:fontRef idx="minor">
-      <a:schemeClr val="tx1"/>
-    </cs:fontRef>
-  </cs:plotArea3D>
-  <cs:seriesAxis>
-    <cs:lnRef idx="0"/>
-    <cs:fillRef idx="0"/>
-    <cs:effectRef idx="0"/>
-    <cs:fontRef idx="minor">
-      <a:schemeClr val="tx1">
-        <a:lumMod val="65000"/>
-        <a:lumOff val="35000"/>
-      </a:schemeClr>
-    </cs:fontRef>
-    <cs:defRPr sz="900" kern="1200"/>
-  </cs:seriesAxis>
-  <cs:seriesLine>
-    <cs:lnRef idx="0"/>
-    <cs:fillRef idx="0"/>
-    <cs:effectRef idx="0"/>
-    <cs:fontRef idx="minor">
-      <a:schemeClr val="tx1"/>
-    </cs:fontRef>
-    <cs:spPr>
-      <a:ln w="9525" cap="flat" cmpd="sng" algn="ctr">
-        <a:solidFill>
-          <a:schemeClr val="tx1">
-            <a:lumMod val="35000"/>
-            <a:lumOff val="65000"/>
-          </a:schemeClr>
-        </a:solidFill>
-        <a:round/>
-      </a:ln>
-    </cs:spPr>
-  </cs:seriesLine>
-  <cs:title>
-    <cs:lnRef idx="0"/>
-    <cs:fillRef idx="0"/>
-    <cs:effectRef idx="0"/>
-    <cs:fontRef idx="minor">
-      <a:schemeClr val="tx1">
-        <a:lumMod val="65000"/>
-        <a:lumOff val="35000"/>
-      </a:schemeClr>
-    </cs:fontRef>
-    <cs:defRPr sz="1400" b="0" kern="1200" spc="0" baseline="0"/>
-  </cs:title>
-  <cs:trendline>
-    <cs:lnRef idx="0">
-      <cs:styleClr val="auto"/>
-    </cs:lnRef>
-    <cs:fillRef idx="0"/>
-    <cs:effectRef idx="0"/>
-    <cs:fontRef idx="minor">
-      <a:schemeClr val="tx1"/>
-    </cs:fontRef>
-    <cs:spPr>
-      <a:ln w="19050" cap="rnd">
-        <a:solidFill>
-          <a:schemeClr val="phClr"/>
-        </a:solidFill>
-        <a:prstDash val="sysDot"/>
-      </a:ln>
-    </cs:spPr>
-  </cs:trendline>
-  <cs:trendlineLabel>
-    <cs:lnRef idx="0"/>
-    <cs:fillRef idx="0"/>
-    <cs:effectRef idx="0"/>
-    <cs:fontRef idx="minor">
-      <a:schemeClr val="tx1">
-        <a:lumMod val="65000"/>
-        <a:lumOff val="35000"/>
-      </a:schemeClr>
-    </cs:fontRef>
-    <cs:defRPr sz="900" kern="1200"/>
-  </cs:trendlineLabel>
-  <cs:upBar>
-    <cs:lnRef idx="0"/>
-    <cs:fillRef idx="0"/>
-    <cs:effectRef idx="0"/>
-    <cs:fontRef idx="minor">
-      <a:schemeClr val="dk1"/>
-    </cs:fontRef>
-    <cs:spPr>
-      <a:solidFill>
-        <a:schemeClr val="lt1"/>
-      </a:solidFill>
-      <a:ln w="9525">
-        <a:solidFill>
-          <a:schemeClr val="tx1">
-            <a:lumMod val="15000"/>
-            <a:lumOff val="85000"/>
-          </a:schemeClr>
-        </a:solidFill>
-      </a:ln>
-    </cs:spPr>
-  </cs:upBar>
-  <cs:valueAxis>
-    <cs:lnRef idx="0"/>
-    <cs:fillRef idx="0"/>
-    <cs:effectRef idx="0"/>
-    <cs:fontRef idx="minor">
-      <a:schemeClr val="tx1">
-        <a:lumMod val="65000"/>
-        <a:lumOff val="35000"/>
-      </a:schemeClr>
-    </cs:fontRef>
-    <cs:defRPr sz="900" kern="1200"/>
-  </cs:valueAxis>
-  <cs:wall>
-    <cs:lnRef idx="0"/>
-    <cs:fillRef idx="0"/>
-    <cs:effectRef idx="0"/>
-    <cs:fontRef idx="minor">
-      <a:schemeClr val="tx1"/>
-    </cs:fontRef>
-    <cs:spPr>
-      <a:noFill/>
-      <a:ln>
-        <a:noFill/>
-      </a:ln>
-    </cs:spPr>
-  </cs:wall>
-</cs:chartStyle>
-</file>
-
-<file path=word/charts/style2.xml><?xml version="1.0" encoding="utf-8"?>
 <cs:chartStyle xmlns:cs="http://schemas.microsoft.com/office/drawing/2012/chartStyle" xmlns:a="http://schemas.openxmlformats.org/drawingml/2006/main" id="216">
   <cs:axisTitle>
     <cs:lnRef idx="0"/>
@@ -18259,6 +18476,509 @@
           </a:schemeClr>
         </a:solidFill>
         <a:round/>
+      </a:ln>
+    </cs:spPr>
+  </cs:upBar>
+  <cs:valueAxis>
+    <cs:lnRef idx="0"/>
+    <cs:fillRef idx="0"/>
+    <cs:effectRef idx="0"/>
+    <cs:fontRef idx="minor">
+      <a:schemeClr val="tx1">
+        <a:lumMod val="65000"/>
+        <a:lumOff val="35000"/>
+      </a:schemeClr>
+    </cs:fontRef>
+    <cs:defRPr sz="900" kern="1200"/>
+  </cs:valueAxis>
+  <cs:wall>
+    <cs:lnRef idx="0"/>
+    <cs:fillRef idx="0"/>
+    <cs:effectRef idx="0"/>
+    <cs:fontRef idx="minor">
+      <a:schemeClr val="tx1"/>
+    </cs:fontRef>
+    <cs:spPr>
+      <a:noFill/>
+      <a:ln>
+        <a:noFill/>
+      </a:ln>
+    </cs:spPr>
+  </cs:wall>
+</cs:chartStyle>
+</file>
+
+<file path=word/charts/style2.xml><?xml version="1.0" encoding="utf-8"?>
+<cs:chartStyle xmlns:cs="http://schemas.microsoft.com/office/drawing/2012/chartStyle" xmlns:a="http://schemas.openxmlformats.org/drawingml/2006/main" id="201">
+  <cs:axisTitle>
+    <cs:lnRef idx="0"/>
+    <cs:fillRef idx="0"/>
+    <cs:effectRef idx="0"/>
+    <cs:fontRef idx="minor">
+      <a:schemeClr val="tx1">
+        <a:lumMod val="65000"/>
+        <a:lumOff val="35000"/>
+      </a:schemeClr>
+    </cs:fontRef>
+    <cs:defRPr sz="1000" kern="1200"/>
+  </cs:axisTitle>
+  <cs:categoryAxis>
+    <cs:lnRef idx="0"/>
+    <cs:fillRef idx="0"/>
+    <cs:effectRef idx="0"/>
+    <cs:fontRef idx="minor">
+      <a:schemeClr val="tx1">
+        <a:lumMod val="65000"/>
+        <a:lumOff val="35000"/>
+      </a:schemeClr>
+    </cs:fontRef>
+    <cs:spPr>
+      <a:ln w="9525" cap="flat" cmpd="sng" algn="ctr">
+        <a:solidFill>
+          <a:schemeClr val="tx1">
+            <a:lumMod val="15000"/>
+            <a:lumOff val="85000"/>
+          </a:schemeClr>
+        </a:solidFill>
+        <a:round/>
+      </a:ln>
+    </cs:spPr>
+    <cs:defRPr sz="900" kern="1200"/>
+  </cs:categoryAxis>
+  <cs:chartArea mods="allowNoFillOverride allowNoLineOverride">
+    <cs:lnRef idx="0"/>
+    <cs:fillRef idx="0"/>
+    <cs:effectRef idx="0"/>
+    <cs:fontRef idx="minor">
+      <a:schemeClr val="tx1"/>
+    </cs:fontRef>
+    <cs:spPr>
+      <a:solidFill>
+        <a:schemeClr val="bg1"/>
+      </a:solidFill>
+      <a:ln w="9525" cap="flat" cmpd="sng" algn="ctr">
+        <a:solidFill>
+          <a:schemeClr val="tx1">
+            <a:lumMod val="15000"/>
+            <a:lumOff val="85000"/>
+          </a:schemeClr>
+        </a:solidFill>
+        <a:round/>
+      </a:ln>
+    </cs:spPr>
+    <cs:defRPr sz="1000" kern="1200"/>
+  </cs:chartArea>
+  <cs:dataLabel>
+    <cs:lnRef idx="0"/>
+    <cs:fillRef idx="0"/>
+    <cs:effectRef idx="0"/>
+    <cs:fontRef idx="minor">
+      <a:schemeClr val="tx1">
+        <a:lumMod val="75000"/>
+        <a:lumOff val="25000"/>
+      </a:schemeClr>
+    </cs:fontRef>
+    <cs:defRPr sz="900" kern="1200"/>
+  </cs:dataLabel>
+  <cs:dataLabelCallout>
+    <cs:lnRef idx="0"/>
+    <cs:fillRef idx="0"/>
+    <cs:effectRef idx="0"/>
+    <cs:fontRef idx="minor">
+      <a:schemeClr val="dk1">
+        <a:lumMod val="65000"/>
+        <a:lumOff val="35000"/>
+      </a:schemeClr>
+    </cs:fontRef>
+    <cs:spPr>
+      <a:solidFill>
+        <a:schemeClr val="lt1"/>
+      </a:solidFill>
+      <a:ln>
+        <a:solidFill>
+          <a:schemeClr val="dk1">
+            <a:lumMod val="25000"/>
+            <a:lumOff val="75000"/>
+          </a:schemeClr>
+        </a:solidFill>
+      </a:ln>
+    </cs:spPr>
+    <cs:defRPr sz="900" kern="1200"/>
+    <cs:bodyPr rot="0" spcFirstLastPara="1" vertOverflow="clip" horzOverflow="clip" vert="horz" wrap="square" lIns="36576" tIns="18288" rIns="36576" bIns="18288" anchor="ctr" anchorCtr="1">
+      <a:spAutoFit/>
+    </cs:bodyPr>
+  </cs:dataLabelCallout>
+  <cs:dataPoint>
+    <cs:lnRef idx="0"/>
+    <cs:fillRef idx="1">
+      <cs:styleClr val="auto"/>
+    </cs:fillRef>
+    <cs:effectRef idx="0"/>
+    <cs:fontRef idx="minor">
+      <a:schemeClr val="tx1"/>
+    </cs:fontRef>
+  </cs:dataPoint>
+  <cs:dataPoint3D>
+    <cs:lnRef idx="0"/>
+    <cs:fillRef idx="1">
+      <cs:styleClr val="auto"/>
+    </cs:fillRef>
+    <cs:effectRef idx="0"/>
+    <cs:fontRef idx="minor">
+      <a:schemeClr val="tx1"/>
+    </cs:fontRef>
+  </cs:dataPoint3D>
+  <cs:dataPointLine>
+    <cs:lnRef idx="0">
+      <cs:styleClr val="auto"/>
+    </cs:lnRef>
+    <cs:fillRef idx="1"/>
+    <cs:effectRef idx="0"/>
+    <cs:fontRef idx="minor">
+      <a:schemeClr val="tx1"/>
+    </cs:fontRef>
+    <cs:spPr>
+      <a:ln w="28575" cap="rnd">
+        <a:solidFill>
+          <a:schemeClr val="phClr"/>
+        </a:solidFill>
+        <a:round/>
+      </a:ln>
+    </cs:spPr>
+  </cs:dataPointLine>
+  <cs:dataPointMarker>
+    <cs:lnRef idx="0">
+      <cs:styleClr val="auto"/>
+    </cs:lnRef>
+    <cs:fillRef idx="1">
+      <cs:styleClr val="auto"/>
+    </cs:fillRef>
+    <cs:effectRef idx="0"/>
+    <cs:fontRef idx="minor">
+      <a:schemeClr val="tx1"/>
+    </cs:fontRef>
+    <cs:spPr>
+      <a:ln w="9525">
+        <a:solidFill>
+          <a:schemeClr val="phClr"/>
+        </a:solidFill>
+      </a:ln>
+    </cs:spPr>
+  </cs:dataPointMarker>
+  <cs:dataPointMarkerLayout symbol="circle" size="5"/>
+  <cs:dataPointWireframe>
+    <cs:lnRef idx="0">
+      <cs:styleClr val="auto"/>
+    </cs:lnRef>
+    <cs:fillRef idx="1"/>
+    <cs:effectRef idx="0"/>
+    <cs:fontRef idx="minor">
+      <a:schemeClr val="tx1"/>
+    </cs:fontRef>
+    <cs:spPr>
+      <a:ln w="9525" cap="rnd">
+        <a:solidFill>
+          <a:schemeClr val="phClr"/>
+        </a:solidFill>
+        <a:round/>
+      </a:ln>
+    </cs:spPr>
+  </cs:dataPointWireframe>
+  <cs:dataTable>
+    <cs:lnRef idx="0"/>
+    <cs:fillRef idx="0"/>
+    <cs:effectRef idx="0"/>
+    <cs:fontRef idx="minor">
+      <a:schemeClr val="tx1">
+        <a:lumMod val="65000"/>
+        <a:lumOff val="35000"/>
+      </a:schemeClr>
+    </cs:fontRef>
+    <cs:spPr>
+      <a:noFill/>
+      <a:ln w="9525" cap="flat" cmpd="sng" algn="ctr">
+        <a:solidFill>
+          <a:schemeClr val="tx1">
+            <a:lumMod val="15000"/>
+            <a:lumOff val="85000"/>
+          </a:schemeClr>
+        </a:solidFill>
+        <a:round/>
+      </a:ln>
+    </cs:spPr>
+    <cs:defRPr sz="900" kern="1200"/>
+  </cs:dataTable>
+  <cs:downBar>
+    <cs:lnRef idx="0"/>
+    <cs:fillRef idx="0"/>
+    <cs:effectRef idx="0"/>
+    <cs:fontRef idx="minor">
+      <a:schemeClr val="dk1"/>
+    </cs:fontRef>
+    <cs:spPr>
+      <a:solidFill>
+        <a:schemeClr val="dk1">
+          <a:lumMod val="65000"/>
+          <a:lumOff val="35000"/>
+        </a:schemeClr>
+      </a:solidFill>
+      <a:ln w="9525">
+        <a:solidFill>
+          <a:schemeClr val="tx1">
+            <a:lumMod val="65000"/>
+            <a:lumOff val="35000"/>
+          </a:schemeClr>
+        </a:solidFill>
+      </a:ln>
+    </cs:spPr>
+  </cs:downBar>
+  <cs:dropLine>
+    <cs:lnRef idx="0"/>
+    <cs:fillRef idx="0"/>
+    <cs:effectRef idx="0"/>
+    <cs:fontRef idx="minor">
+      <a:schemeClr val="tx1"/>
+    </cs:fontRef>
+    <cs:spPr>
+      <a:ln w="9525" cap="flat" cmpd="sng" algn="ctr">
+        <a:solidFill>
+          <a:schemeClr val="tx1">
+            <a:lumMod val="35000"/>
+            <a:lumOff val="65000"/>
+          </a:schemeClr>
+        </a:solidFill>
+        <a:round/>
+      </a:ln>
+    </cs:spPr>
+  </cs:dropLine>
+  <cs:errorBar>
+    <cs:lnRef idx="0"/>
+    <cs:fillRef idx="0"/>
+    <cs:effectRef idx="0"/>
+    <cs:fontRef idx="minor">
+      <a:schemeClr val="tx1"/>
+    </cs:fontRef>
+    <cs:spPr>
+      <a:ln w="9525" cap="flat" cmpd="sng" algn="ctr">
+        <a:solidFill>
+          <a:schemeClr val="tx1">
+            <a:lumMod val="65000"/>
+            <a:lumOff val="35000"/>
+          </a:schemeClr>
+        </a:solidFill>
+        <a:round/>
+      </a:ln>
+    </cs:spPr>
+  </cs:errorBar>
+  <cs:floor>
+    <cs:lnRef idx="0"/>
+    <cs:fillRef idx="0"/>
+    <cs:effectRef idx="0"/>
+    <cs:fontRef idx="minor">
+      <a:schemeClr val="tx1"/>
+    </cs:fontRef>
+    <cs:spPr>
+      <a:noFill/>
+      <a:ln>
+        <a:noFill/>
+      </a:ln>
+    </cs:spPr>
+  </cs:floor>
+  <cs:gridlineMajor>
+    <cs:lnRef idx="0"/>
+    <cs:fillRef idx="0"/>
+    <cs:effectRef idx="0"/>
+    <cs:fontRef idx="minor">
+      <a:schemeClr val="tx1"/>
+    </cs:fontRef>
+    <cs:spPr>
+      <a:ln w="9525" cap="flat" cmpd="sng" algn="ctr">
+        <a:solidFill>
+          <a:schemeClr val="tx1">
+            <a:lumMod val="15000"/>
+            <a:lumOff val="85000"/>
+          </a:schemeClr>
+        </a:solidFill>
+        <a:round/>
+      </a:ln>
+    </cs:spPr>
+  </cs:gridlineMajor>
+  <cs:gridlineMinor>
+    <cs:lnRef idx="0"/>
+    <cs:fillRef idx="0"/>
+    <cs:effectRef idx="0"/>
+    <cs:fontRef idx="minor">
+      <a:schemeClr val="tx1"/>
+    </cs:fontRef>
+    <cs:spPr>
+      <a:ln w="9525" cap="flat" cmpd="sng" algn="ctr">
+        <a:solidFill>
+          <a:schemeClr val="tx1">
+            <a:lumMod val="5000"/>
+            <a:lumOff val="95000"/>
+          </a:schemeClr>
+        </a:solidFill>
+        <a:round/>
+      </a:ln>
+    </cs:spPr>
+  </cs:gridlineMinor>
+  <cs:hiLoLine>
+    <cs:lnRef idx="0"/>
+    <cs:fillRef idx="0"/>
+    <cs:effectRef idx="0"/>
+    <cs:fontRef idx="minor">
+      <a:schemeClr val="tx1"/>
+    </cs:fontRef>
+    <cs:spPr>
+      <a:ln w="9525" cap="flat" cmpd="sng" algn="ctr">
+        <a:solidFill>
+          <a:schemeClr val="tx1">
+            <a:lumMod val="75000"/>
+            <a:lumOff val="25000"/>
+          </a:schemeClr>
+        </a:solidFill>
+        <a:round/>
+      </a:ln>
+    </cs:spPr>
+  </cs:hiLoLine>
+  <cs:leaderLine>
+    <cs:lnRef idx="0"/>
+    <cs:fillRef idx="0"/>
+    <cs:effectRef idx="0"/>
+    <cs:fontRef idx="minor">
+      <a:schemeClr val="tx1"/>
+    </cs:fontRef>
+    <cs:spPr>
+      <a:ln w="9525" cap="flat" cmpd="sng" algn="ctr">
+        <a:solidFill>
+          <a:schemeClr val="tx1">
+            <a:lumMod val="35000"/>
+            <a:lumOff val="65000"/>
+          </a:schemeClr>
+        </a:solidFill>
+        <a:round/>
+      </a:ln>
+    </cs:spPr>
+  </cs:leaderLine>
+  <cs:legend>
+    <cs:lnRef idx="0"/>
+    <cs:fillRef idx="0"/>
+    <cs:effectRef idx="0"/>
+    <cs:fontRef idx="minor">
+      <a:schemeClr val="tx1">
+        <a:lumMod val="65000"/>
+        <a:lumOff val="35000"/>
+      </a:schemeClr>
+    </cs:fontRef>
+    <cs:defRPr sz="900" kern="1200"/>
+  </cs:legend>
+  <cs:plotArea mods="allowNoFillOverride allowNoLineOverride">
+    <cs:lnRef idx="0"/>
+    <cs:fillRef idx="0"/>
+    <cs:effectRef idx="0"/>
+    <cs:fontRef idx="minor">
+      <a:schemeClr val="tx1"/>
+    </cs:fontRef>
+  </cs:plotArea>
+  <cs:plotArea3D mods="allowNoFillOverride allowNoLineOverride">
+    <cs:lnRef idx="0"/>
+    <cs:fillRef idx="0"/>
+    <cs:effectRef idx="0"/>
+    <cs:fontRef idx="minor">
+      <a:schemeClr val="tx1"/>
+    </cs:fontRef>
+  </cs:plotArea3D>
+  <cs:seriesAxis>
+    <cs:lnRef idx="0"/>
+    <cs:fillRef idx="0"/>
+    <cs:effectRef idx="0"/>
+    <cs:fontRef idx="minor">
+      <a:schemeClr val="tx1">
+        <a:lumMod val="65000"/>
+        <a:lumOff val="35000"/>
+      </a:schemeClr>
+    </cs:fontRef>
+    <cs:defRPr sz="900" kern="1200"/>
+  </cs:seriesAxis>
+  <cs:seriesLine>
+    <cs:lnRef idx="0"/>
+    <cs:fillRef idx="0"/>
+    <cs:effectRef idx="0"/>
+    <cs:fontRef idx="minor">
+      <a:schemeClr val="tx1"/>
+    </cs:fontRef>
+    <cs:spPr>
+      <a:ln w="9525" cap="flat" cmpd="sng" algn="ctr">
+        <a:solidFill>
+          <a:schemeClr val="tx1">
+            <a:lumMod val="35000"/>
+            <a:lumOff val="65000"/>
+          </a:schemeClr>
+        </a:solidFill>
+        <a:round/>
+      </a:ln>
+    </cs:spPr>
+  </cs:seriesLine>
+  <cs:title>
+    <cs:lnRef idx="0"/>
+    <cs:fillRef idx="0"/>
+    <cs:effectRef idx="0"/>
+    <cs:fontRef idx="minor">
+      <a:schemeClr val="tx1">
+        <a:lumMod val="65000"/>
+        <a:lumOff val="35000"/>
+      </a:schemeClr>
+    </cs:fontRef>
+    <cs:defRPr sz="1400" b="0" kern="1200" spc="0" baseline="0"/>
+  </cs:title>
+  <cs:trendline>
+    <cs:lnRef idx="0">
+      <cs:styleClr val="auto"/>
+    </cs:lnRef>
+    <cs:fillRef idx="0"/>
+    <cs:effectRef idx="0"/>
+    <cs:fontRef idx="minor">
+      <a:schemeClr val="tx1"/>
+    </cs:fontRef>
+    <cs:spPr>
+      <a:ln w="19050" cap="rnd">
+        <a:solidFill>
+          <a:schemeClr val="phClr"/>
+        </a:solidFill>
+        <a:prstDash val="sysDot"/>
+      </a:ln>
+    </cs:spPr>
+  </cs:trendline>
+  <cs:trendlineLabel>
+    <cs:lnRef idx="0"/>
+    <cs:fillRef idx="0"/>
+    <cs:effectRef idx="0"/>
+    <cs:fontRef idx="minor">
+      <a:schemeClr val="tx1">
+        <a:lumMod val="65000"/>
+        <a:lumOff val="35000"/>
+      </a:schemeClr>
+    </cs:fontRef>
+    <cs:defRPr sz="900" kern="1200"/>
+  </cs:trendlineLabel>
+  <cs:upBar>
+    <cs:lnRef idx="0"/>
+    <cs:fillRef idx="0"/>
+    <cs:effectRef idx="0"/>
+    <cs:fontRef idx="minor">
+      <a:schemeClr val="dk1"/>
+    </cs:fontRef>
+    <cs:spPr>
+      <a:solidFill>
+        <a:schemeClr val="lt1"/>
+      </a:solidFill>
+      <a:ln w="9525">
+        <a:solidFill>
+          <a:schemeClr val="tx1">
+            <a:lumMod val="15000"/>
+            <a:lumOff val="85000"/>
+          </a:schemeClr>
+        </a:solidFill>
       </a:ln>
     </cs:spPr>
   </cs:upBar>
@@ -18765,7 +19485,7 @@
 </file>
 
 <file path=customXml/itemProps2.xml><?xml version="1.0" encoding="utf-8"?>
-<ds:datastoreItem xmlns:ds="http://schemas.openxmlformats.org/officeDocument/2006/customXml" ds:itemID="{DA7F42CD-14DC-47E9-8BFB-C76B947E7404}">
+<ds:datastoreItem xmlns:ds="http://schemas.openxmlformats.org/officeDocument/2006/customXml" ds:itemID="{0D9D56F0-399D-4A39-B57F-815ED3FEA774}">
   <ds:schemaRefs>
     <ds:schemaRef ds:uri="http://schemas.openxmlformats.org/officeDocument/2006/bibliography"/>
   </ds:schemaRefs>

</xml_diff>